<commit_message>
AGREGUE ALGUNAS TECNOLOGIAS A MI CV COMO CPANEL, LARAVEL, REALIZACIÓN DE MACROS EXCEL, ENTRE OTROS
</commit_message>
<xml_diff>
--- a/cv_ITIMO.docx
+++ b/cv_ITIMO.docx
@@ -304,8 +304,6 @@
         </w:rPr>
         <w:t>San Juan de Lurigancho, Lima</w:t>
       </w:r>
-      <w:bookmarkStart w:id="0" w:name="_GoBack"/>
-      <w:bookmarkEnd w:id="0"/>
     </w:p>
     <w:p>
       <w:pPr>
@@ -4131,6 +4129,32 @@
                 <w:lang w:val="es" w:eastAsia="fr-FR"/>
               </w:rPr>
               <w:t>Avanzado</w:t>
+            </w:r>
+          </w:p>
+          <w:p>
+            <w:pPr>
+              <w:pStyle w:val="Prrafodelista"/>
+              <w:numPr>
+                <w:ilvl w:val="0"/>
+                <w:numId w:val="1"/>
+              </w:numPr>
+              <w:rPr>
+                <w:rFonts w:ascii="Verdana" w:hAnsi="Verdana"/>
+                <w:color w:val="3A3A3A" w:themeColor="background2" w:themeShade="40"/>
+                <w:sz w:val="20"/>
+                <w:szCs w:val="20"/>
+                <w:lang w:val="es" w:eastAsia="fr-FR"/>
+              </w:rPr>
+            </w:pPr>
+            <w:r>
+              <w:rPr>
+                <w:rFonts w:ascii="Verdana" w:hAnsi="Verdana"/>
+                <w:color w:val="3A3A3A" w:themeColor="background2" w:themeShade="40"/>
+                <w:sz w:val="20"/>
+                <w:szCs w:val="20"/>
+                <w:lang w:val="es" w:eastAsia="fr-FR"/>
+              </w:rPr>
+              <w:t>Realización de macros Excel</w:t>
             </w:r>
           </w:p>
           <w:p>
@@ -4608,26 +4632,8 @@
                 <w:szCs w:val="20"/>
                 <w:lang w:val="es" w:eastAsia="fr-FR"/>
               </w:rPr>
-              <w:t>Git</w:t>
+              <w:t>g</w:t>
             </w:r>
-            <w:proofErr w:type="spellEnd"/>
-          </w:p>
-          <w:p>
-            <w:pPr>
-              <w:pStyle w:val="Prrafodelista"/>
-              <w:numPr>
-                <w:ilvl w:val="0"/>
-                <w:numId w:val="1"/>
-              </w:numPr>
-              <w:rPr>
-                <w:rFonts w:ascii="Verdana" w:hAnsi="Verdana"/>
-                <w:color w:val="3A3A3A" w:themeColor="background2" w:themeShade="40"/>
-                <w:sz w:val="20"/>
-                <w:szCs w:val="20"/>
-                <w:lang w:val="es" w:eastAsia="fr-FR"/>
-              </w:rPr>
-            </w:pPr>
-            <w:proofErr w:type="spellStart"/>
             <w:r>
               <w:rPr>
                 <w:rFonts w:ascii="Verdana" w:hAnsi="Verdana"/>
@@ -4636,7 +4642,7 @@
                 <w:szCs w:val="20"/>
                 <w:lang w:val="es" w:eastAsia="fr-FR"/>
               </w:rPr>
-              <w:t>Git</w:t>
+              <w:t>it</w:t>
             </w:r>
             <w:proofErr w:type="spellEnd"/>
             <w:r>
@@ -4647,20 +4653,8 @@
                 <w:szCs w:val="20"/>
                 <w:lang w:val="es" w:eastAsia="fr-FR"/>
               </w:rPr>
-              <w:t xml:space="preserve"> </w:t>
+              <w:t xml:space="preserve"> y GitHub</w:t>
             </w:r>
-            <w:proofErr w:type="spellStart"/>
-            <w:r>
-              <w:rPr>
-                <w:rFonts w:ascii="Verdana" w:hAnsi="Verdana"/>
-                <w:color w:val="3A3A3A" w:themeColor="background2" w:themeShade="40"/>
-                <w:sz w:val="20"/>
-                <w:szCs w:val="20"/>
-                <w:lang w:val="es" w:eastAsia="fr-FR"/>
-              </w:rPr>
-              <w:t>hub</w:t>
-            </w:r>
-            <w:proofErr w:type="spellEnd"/>
           </w:p>
           <w:p>
             <w:pPr>
@@ -4731,6 +4725,34 @@
                 <w:lang w:val="es" w:eastAsia="fr-FR"/>
               </w:rPr>
             </w:pPr>
+            <w:proofErr w:type="spellStart"/>
+            <w:r>
+              <w:rPr>
+                <w:rFonts w:ascii="Verdana" w:hAnsi="Verdana"/>
+                <w:color w:val="3A3A3A" w:themeColor="background2" w:themeShade="40"/>
+                <w:sz w:val="20"/>
+                <w:szCs w:val="20"/>
+                <w:lang w:val="es" w:eastAsia="fr-FR"/>
+              </w:rPr>
+              <w:t>Laravel</w:t>
+            </w:r>
+            <w:proofErr w:type="spellEnd"/>
+          </w:p>
+          <w:p>
+            <w:pPr>
+              <w:pStyle w:val="Prrafodelista"/>
+              <w:numPr>
+                <w:ilvl w:val="0"/>
+                <w:numId w:val="1"/>
+              </w:numPr>
+              <w:rPr>
+                <w:rFonts w:ascii="Verdana" w:hAnsi="Verdana"/>
+                <w:color w:val="3A3A3A" w:themeColor="background2" w:themeShade="40"/>
+                <w:sz w:val="20"/>
+                <w:szCs w:val="20"/>
+                <w:lang w:val="es" w:eastAsia="fr-FR"/>
+              </w:rPr>
+            </w:pPr>
             <w:r>
               <w:rPr>
                 <w:rFonts w:ascii="Verdana" w:hAnsi="Verdana"/>
@@ -4741,6 +4763,88 @@
               </w:rPr>
               <w:t>JavaScript</w:t>
             </w:r>
+          </w:p>
+          <w:p>
+            <w:pPr>
+              <w:pStyle w:val="Prrafodelista"/>
+              <w:numPr>
+                <w:ilvl w:val="0"/>
+                <w:numId w:val="1"/>
+              </w:numPr>
+              <w:rPr>
+                <w:rFonts w:ascii="Verdana" w:hAnsi="Verdana"/>
+                <w:color w:val="3A3A3A" w:themeColor="background2" w:themeShade="40"/>
+                <w:sz w:val="20"/>
+                <w:szCs w:val="20"/>
+                <w:lang w:val="es" w:eastAsia="fr-FR"/>
+              </w:rPr>
+            </w:pPr>
+            <w:proofErr w:type="spellStart"/>
+            <w:r>
+              <w:rPr>
+                <w:rFonts w:ascii="Verdana" w:hAnsi="Verdana"/>
+                <w:color w:val="3A3A3A" w:themeColor="background2" w:themeShade="40"/>
+                <w:sz w:val="20"/>
+                <w:szCs w:val="20"/>
+                <w:lang w:val="es" w:eastAsia="fr-FR"/>
+              </w:rPr>
+              <w:t>Typescrip</w:t>
+            </w:r>
+            <w:proofErr w:type="spellEnd"/>
+          </w:p>
+          <w:p>
+            <w:pPr>
+              <w:pStyle w:val="Prrafodelista"/>
+              <w:numPr>
+                <w:ilvl w:val="0"/>
+                <w:numId w:val="1"/>
+              </w:numPr>
+              <w:rPr>
+                <w:rFonts w:ascii="Verdana" w:hAnsi="Verdana"/>
+                <w:color w:val="3A3A3A" w:themeColor="background2" w:themeShade="40"/>
+                <w:sz w:val="20"/>
+                <w:szCs w:val="20"/>
+                <w:lang w:val="es" w:eastAsia="fr-FR"/>
+              </w:rPr>
+            </w:pPr>
+            <w:r>
+              <w:rPr>
+                <w:rFonts w:ascii="Verdana" w:hAnsi="Verdana"/>
+                <w:color w:val="3A3A3A" w:themeColor="background2" w:themeShade="40"/>
+                <w:sz w:val="20"/>
+                <w:szCs w:val="20"/>
+                <w:lang w:val="es" w:eastAsia="fr-FR"/>
+              </w:rPr>
+              <w:t>React.js</w:t>
+            </w:r>
+          </w:p>
+          <w:p>
+            <w:pPr>
+              <w:pStyle w:val="Prrafodelista"/>
+              <w:numPr>
+                <w:ilvl w:val="0"/>
+                <w:numId w:val="1"/>
+              </w:numPr>
+              <w:rPr>
+                <w:rFonts w:ascii="Verdana" w:hAnsi="Verdana"/>
+                <w:color w:val="3A3A3A" w:themeColor="background2" w:themeShade="40"/>
+                <w:sz w:val="20"/>
+                <w:szCs w:val="20"/>
+                <w:lang w:val="es" w:eastAsia="fr-FR"/>
+              </w:rPr>
+            </w:pPr>
+            <w:r>
+              <w:rPr>
+                <w:rFonts w:ascii="Verdana" w:hAnsi="Verdana"/>
+                <w:color w:val="3A3A3A" w:themeColor="background2" w:themeShade="40"/>
+                <w:sz w:val="20"/>
+                <w:szCs w:val="20"/>
+                <w:lang w:val="es" w:eastAsia="fr-FR"/>
+              </w:rPr>
+              <w:t>CPanel</w:t>
+            </w:r>
+            <w:bookmarkStart w:id="0" w:name="_GoBack"/>
+            <w:bookmarkEnd w:id="0"/>
           </w:p>
           <w:p>
             <w:pPr>

</xml_diff>

<commit_message>
cambie de nombre a mi cv en pdf y lo modifique agregue algunas tecnologias, y proyectos reales pero comentados por gpt
</commit_message>
<xml_diff>
--- a/cv_ITIMO.docx
+++ b/cv_ITIMO.docx
@@ -19,16 +19,16 @@
         <mc:AlternateContent>
           <mc:Choice Requires="wpg">
             <w:drawing>
-              <wp:anchor distT="0" distB="0" distL="114300" distR="114300" simplePos="0" relativeHeight="251684864" behindDoc="0" locked="0" layoutInCell="1" allowOverlap="1" wp14:anchorId="238AE780" wp14:editId="7050999C">
+              <wp:anchor distT="0" distB="0" distL="114300" distR="114300" simplePos="0" relativeHeight="251684864" behindDoc="0" locked="0" layoutInCell="1" allowOverlap="1" wp14:anchorId="238AE780" wp14:editId="77C5CAD0">
                 <wp:simplePos x="0" y="0"/>
                 <wp:positionH relativeFrom="margin">
                   <wp:align>center</wp:align>
                 </wp:positionH>
                 <wp:positionV relativeFrom="paragraph">
-                  <wp:posOffset>113030</wp:posOffset>
+                  <wp:posOffset>234950</wp:posOffset>
                 </wp:positionV>
-                <wp:extent cx="1295400" cy="1228725"/>
-                <wp:effectExtent l="0" t="0" r="19050" b="28575"/>
+                <wp:extent cx="1057275" cy="1118870"/>
+                <wp:effectExtent l="0" t="0" r="28575" b="24130"/>
                 <wp:wrapNone/>
                 <wp:docPr id="10" name="Grupo 10"/>
                 <wp:cNvGraphicFramePr/>
@@ -39,7 +39,7 @@
                       <wpg:grpSpPr>
                         <a:xfrm>
                           <a:off x="0" y="0"/>
-                          <a:ext cx="1295400" cy="1228725"/>
+                          <a:ext cx="1057275" cy="1118870"/>
                           <a:chOff x="0" y="0"/>
                           <a:chExt cx="1619250" cy="1647825"/>
                         </a:xfrm>
@@ -122,7 +122,7 @@
           </mc:Choice>
           <mc:Fallback>
             <w:pict>
-              <v:group w14:anchorId="083F8A25" id="Grupo 10" o:spid="_x0000_s1026" style="position:absolute;margin-left:0;margin-top:8.9pt;width:102pt;height:96.75pt;z-index:251684864;mso-position-horizontal:center;mso-position-horizontal-relative:margin;mso-width-relative:margin;mso-height-relative:margin" coordsize="16192,16478" o:gfxdata="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">
+              <v:group w14:anchorId="0D05F3ED" id="Grupo 10" o:spid="_x0000_s1026" style="position:absolute;margin-left:0;margin-top:18.5pt;width:83.25pt;height:88.1pt;z-index:251684864;mso-position-horizontal:center;mso-position-horizontal-relative:margin;mso-width-relative:margin;mso-height-relative:margin" coordsize="16192,16478" o:gfxdata="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">
                 <v:oval id="Elipse 9" o:spid="_x0000_s1027" style="position:absolute;width:16192;height:16478;visibility:visible;mso-wrap-style:square;v-text-anchor:middle" o:gfxdata="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" fillcolor="#156082 [3204]" strokecolor="#0a2f40 [1604]" strokeweight="1pt">
                   <v:stroke joinstyle="miter"/>
                 </v:oval>
@@ -145,7 +145,7 @@
                   <v:path o:extrusionok="f" gradientshapeok="t" o:connecttype="rect"/>
                   <o:lock v:ext="edit" aspectratio="t"/>
                 </v:shapetype>
-                <v:shape id="Imagen 8" o:spid="_x0000_s1028" type="#_x0000_t75" style="position:absolute;left:476;top:571;width:15430;height:15621;visibility:visible;mso-wrap-style:square" o:gfxdata="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">
+                <v:shape id="Imagen 8" o:spid="_x0000_s1028" type="#_x0000_t75" style="position:absolute;left:476;top:571;width:15430;height:15621;visibility:visible;mso-wrap-style:square" o:gfxdata="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">
                   <v:imagedata r:id="rId6" o:title=""/>
                   <v:path arrowok="t"/>
                 </v:shape>
@@ -364,7 +364,8 @@
         <w:spacing w:after="0"/>
         <w:jc w:val="both"/>
         <w:rPr>
-          <w:rFonts w:ascii="Century Gothic" w:hAnsi="Century Gothic" w:cs="Arial"/>
+          <w:rFonts w:ascii="Verdana" w:hAnsi="Verdana" w:cs="Arial"/>
+          <w:color w:val="3A3A3A" w:themeColor="background2" w:themeShade="40"/>
           <w:sz w:val="20"/>
           <w:szCs w:val="20"/>
           <w:lang w:val="es-ES"/>
@@ -372,7 +373,8 @@
       </w:pPr>
       <w:r>
         <w:rPr>
-          <w:rFonts w:ascii="Century Gothic" w:hAnsi="Century Gothic" w:cs="Arial"/>
+          <w:rFonts w:ascii="Verdana" w:hAnsi="Verdana" w:cs="Arial"/>
+          <w:color w:val="3A3A3A" w:themeColor="background2" w:themeShade="40"/>
           <w:sz w:val="20"/>
           <w:szCs w:val="20"/>
           <w:lang w:val="es-ES"/>
@@ -381,7 +383,8 @@
       </w:r>
       <w:r>
         <w:rPr>
-          <w:rFonts w:ascii="Century Gothic" w:hAnsi="Century Gothic" w:cs="Arial"/>
+          <w:rFonts w:ascii="Verdana" w:hAnsi="Verdana" w:cs="Arial"/>
+          <w:color w:val="3A3A3A" w:themeColor="background2" w:themeShade="40"/>
           <w:sz w:val="20"/>
           <w:szCs w:val="20"/>
           <w:lang w:val="es-ES"/>
@@ -391,7 +394,8 @@
       <w:proofErr w:type="spellStart"/>
       <w:r>
         <w:rPr>
-          <w:rFonts w:ascii="Century Gothic" w:hAnsi="Century Gothic" w:cs="Arial"/>
+          <w:rFonts w:ascii="Verdana" w:hAnsi="Verdana" w:cs="Arial"/>
+          <w:color w:val="3A3A3A" w:themeColor="background2" w:themeShade="40"/>
           <w:sz w:val="20"/>
           <w:szCs w:val="20"/>
           <w:lang w:val="es-ES"/>
@@ -401,7 +405,8 @@
       <w:proofErr w:type="spellEnd"/>
       <w:r>
         <w:rPr>
-          <w:rFonts w:ascii="Century Gothic" w:hAnsi="Century Gothic" w:cs="Arial"/>
+          <w:rFonts w:ascii="Verdana" w:hAnsi="Verdana" w:cs="Arial"/>
+          <w:color w:val="3A3A3A" w:themeColor="background2" w:themeShade="40"/>
           <w:sz w:val="20"/>
           <w:szCs w:val="20"/>
           <w:lang w:val="es-ES"/>
@@ -410,7 +415,8 @@
       </w:r>
       <w:r>
         <w:rPr>
-          <w:rFonts w:ascii="Century Gothic" w:hAnsi="Century Gothic" w:cs="Arial"/>
+          <w:rFonts w:ascii="Verdana" w:hAnsi="Verdana" w:cs="Arial"/>
+          <w:color w:val="3A3A3A" w:themeColor="background2" w:themeShade="40"/>
           <w:sz w:val="20"/>
           <w:szCs w:val="20"/>
           <w:lang w:val="es-ES"/>
@@ -419,7 +425,8 @@
       </w:r>
       <w:r>
         <w:rPr>
-          <w:rFonts w:ascii="Century Gothic" w:hAnsi="Century Gothic" w:cs="Arial"/>
+          <w:rFonts w:ascii="Verdana" w:hAnsi="Verdana" w:cs="Arial"/>
+          <w:color w:val="3A3A3A" w:themeColor="background2" w:themeShade="40"/>
           <w:sz w:val="20"/>
           <w:szCs w:val="20"/>
           <w:lang w:val="es-ES"/>
@@ -428,7 +435,8 @@
       </w:r>
       <w:r>
         <w:rPr>
-          <w:rFonts w:ascii="Century Gothic" w:hAnsi="Century Gothic" w:cs="Arial"/>
+          <w:rFonts w:ascii="Verdana" w:hAnsi="Verdana" w:cs="Arial"/>
+          <w:color w:val="3A3A3A" w:themeColor="background2" w:themeShade="40"/>
           <w:sz w:val="20"/>
           <w:szCs w:val="20"/>
           <w:lang w:val="es-ES"/>
@@ -437,7 +445,8 @@
       </w:r>
       <w:r>
         <w:rPr>
-          <w:rFonts w:ascii="Century Gothic" w:hAnsi="Century Gothic" w:cs="Arial"/>
+          <w:rFonts w:ascii="Verdana" w:hAnsi="Verdana" w:cs="Arial"/>
+          <w:color w:val="3A3A3A" w:themeColor="background2" w:themeShade="40"/>
           <w:sz w:val="20"/>
           <w:szCs w:val="20"/>
           <w:lang w:val="es-ES"/>
@@ -446,7 +455,8 @@
       </w:r>
       <w:r>
         <w:rPr>
-          <w:rFonts w:ascii="Century Gothic" w:hAnsi="Century Gothic" w:cs="Arial"/>
+          <w:rFonts w:ascii="Verdana" w:hAnsi="Verdana" w:cs="Arial"/>
+          <w:color w:val="3A3A3A" w:themeColor="background2" w:themeShade="40"/>
           <w:sz w:val="20"/>
           <w:szCs w:val="20"/>
           <w:lang w:val="es-ES"/>
@@ -455,7 +465,8 @@
       </w:r>
       <w:r>
         <w:rPr>
-          <w:rFonts w:ascii="Century Gothic" w:hAnsi="Century Gothic" w:cs="Arial"/>
+          <w:rFonts w:ascii="Verdana" w:hAnsi="Verdana" w:cs="Arial"/>
+          <w:color w:val="3A3A3A" w:themeColor="background2" w:themeShade="40"/>
           <w:sz w:val="20"/>
           <w:szCs w:val="20"/>
           <w:lang w:val="es-ES"/>
@@ -464,7 +475,8 @@
       </w:r>
       <w:r>
         <w:rPr>
-          <w:rFonts w:ascii="Century Gothic" w:hAnsi="Century Gothic" w:cs="Arial"/>
+          <w:rFonts w:ascii="Verdana" w:hAnsi="Verdana" w:cs="Arial"/>
+          <w:color w:val="3A3A3A" w:themeColor="background2" w:themeShade="40"/>
           <w:sz w:val="20"/>
           <w:szCs w:val="20"/>
           <w:lang w:val="es-ES"/>
@@ -473,26 +485,49 @@
       </w:r>
       <w:r>
         <w:rPr>
-          <w:rFonts w:ascii="Century Gothic" w:hAnsi="Century Gothic" w:cs="Arial"/>
+          <w:rFonts w:ascii="Verdana" w:hAnsi="Verdana" w:cs="Arial"/>
+          <w:color w:val="3A3A3A" w:themeColor="background2" w:themeShade="40"/>
           <w:sz w:val="20"/>
           <w:szCs w:val="20"/>
           <w:lang w:val="es-ES"/>
         </w:rPr>
-        <w:t>, también en el mantenimiento de hardware y software y solución de problemas técnicos a quipos informáticos</w:t>
-      </w:r>
-      <w:r>
-        <w:rPr>
-          <w:rFonts w:ascii="Century Gothic" w:hAnsi="Century Gothic" w:cs="Arial"/>
+        <w:t xml:space="preserve">, también en el mantenimiento de hardware y software y solución de problemas técnicos a </w:t>
+      </w:r>
+      <w:r>
+        <w:rPr>
+          <w:rFonts w:ascii="Verdana" w:hAnsi="Verdana" w:cs="Arial"/>
+          <w:color w:val="3A3A3A" w:themeColor="background2" w:themeShade="40"/>
           <w:sz w:val="20"/>
           <w:szCs w:val="20"/>
           <w:lang w:val="es-ES"/>
         </w:rPr>
+        <w:t>e</w:t>
+      </w:r>
+      <w:r>
+        <w:rPr>
+          <w:rFonts w:ascii="Verdana" w:hAnsi="Verdana" w:cs="Arial"/>
+          <w:color w:val="3A3A3A" w:themeColor="background2" w:themeShade="40"/>
+          <w:sz w:val="20"/>
+          <w:szCs w:val="20"/>
+          <w:lang w:val="es-ES"/>
+        </w:rPr>
+        <w:t>quipos informáticos</w:t>
+      </w:r>
+      <w:r>
+        <w:rPr>
+          <w:rFonts w:ascii="Verdana" w:hAnsi="Verdana" w:cs="Arial"/>
+          <w:color w:val="3A3A3A" w:themeColor="background2" w:themeShade="40"/>
+          <w:sz w:val="20"/>
+          <w:szCs w:val="20"/>
+          <w:lang w:val="es-ES"/>
+        </w:rPr>
         <w:t xml:space="preserve">. Poseo sólidos conocimientos en algoritmos, estructuras de datos y en el diseño y consumo de </w:t>
       </w:r>
       <w:proofErr w:type="spellStart"/>
       <w:r>
         <w:rPr>
-          <w:rFonts w:ascii="Century Gothic" w:hAnsi="Century Gothic" w:cs="Arial"/>
+          <w:rFonts w:ascii="Verdana" w:hAnsi="Verdana" w:cs="Arial"/>
+          <w:color w:val="3A3A3A" w:themeColor="background2" w:themeShade="40"/>
           <w:sz w:val="20"/>
           <w:szCs w:val="20"/>
           <w:lang w:val="es-ES"/>
@@ -502,7 +537,8 @@
       <w:proofErr w:type="spellEnd"/>
       <w:r>
         <w:rPr>
-          <w:rFonts w:ascii="Century Gothic" w:hAnsi="Century Gothic" w:cs="Arial"/>
+          <w:rFonts w:ascii="Verdana" w:hAnsi="Verdana" w:cs="Arial"/>
+          <w:color w:val="3A3A3A" w:themeColor="background2" w:themeShade="40"/>
           <w:sz w:val="20"/>
           <w:szCs w:val="20"/>
           <w:lang w:val="es-ES"/>
@@ -511,43 +547,38 @@
       </w:r>
       <w:r>
         <w:rPr>
-          <w:rFonts w:ascii="Century Gothic" w:hAnsi="Century Gothic" w:cs="Arial"/>
+          <w:rFonts w:ascii="Verdana" w:hAnsi="Verdana" w:cs="Arial"/>
+          <w:color w:val="3A3A3A" w:themeColor="background2" w:themeShade="40"/>
           <w:sz w:val="20"/>
           <w:szCs w:val="20"/>
           <w:lang w:val="es-ES"/>
         </w:rPr>
-        <w:t xml:space="preserve"> y soporte técnico </w:t>
-      </w:r>
-      <w:r>
-        <w:rPr>
-          <w:rFonts w:ascii="Century Gothic" w:hAnsi="Century Gothic" w:cs="Arial"/>
+        <w:t xml:space="preserve"> y soporte técnico aportando</w:t>
+      </w:r>
+      <w:r>
+        <w:rPr>
+          <w:rFonts w:ascii="Verdana" w:hAnsi="Verdana" w:cs="Arial"/>
+          <w:color w:val="3A3A3A" w:themeColor="background2" w:themeShade="40"/>
           <w:sz w:val="20"/>
           <w:szCs w:val="20"/>
           <w:lang w:val="es-ES"/>
         </w:rPr>
-        <w:t>aportando</w:t>
-      </w:r>
-      <w:r>
-        <w:rPr>
-          <w:rFonts w:ascii="Century Gothic" w:hAnsi="Century Gothic" w:cs="Arial"/>
+        <w:t xml:space="preserve"> soluciones eficientes y escalables a los proyectos</w:t>
+      </w:r>
+      <w:r>
+        <w:rPr>
+          <w:rFonts w:ascii="Verdana" w:hAnsi="Verdana" w:cs="Arial"/>
+          <w:color w:val="3A3A3A" w:themeColor="background2" w:themeShade="40"/>
           <w:sz w:val="20"/>
           <w:szCs w:val="20"/>
           <w:lang w:val="es-ES"/>
         </w:rPr>
-        <w:t xml:space="preserve"> soluciones eficientes y escalables a los proyectos</w:t>
-      </w:r>
-      <w:r>
-        <w:rPr>
-          <w:rFonts w:ascii="Century Gothic" w:hAnsi="Century Gothic" w:cs="Arial"/>
-          <w:sz w:val="20"/>
-          <w:szCs w:val="20"/>
-          <w:lang w:val="es-ES"/>
-        </w:rPr>
         <w:t xml:space="preserve"> y equipos</w:t>
       </w:r>
       <w:r>
         <w:rPr>
-          <w:rFonts w:ascii="Century Gothic" w:hAnsi="Century Gothic" w:cs="Arial"/>
+          <w:rFonts w:ascii="Verdana" w:hAnsi="Verdana" w:cs="Arial"/>
+          <w:color w:val="3A3A3A" w:themeColor="background2" w:themeShade="40"/>
           <w:sz w:val="20"/>
           <w:szCs w:val="20"/>
           <w:lang w:val="es-ES"/>
@@ -2481,40 +2512,50 @@
       </w:pPr>
       <w:r>
         <w:rPr>
-          <w:rFonts w:ascii="Segoe UI" w:hAnsi="Segoe UI" w:cs="Segoe UI"/>
-          <w:sz w:val="21"/>
-          <w:szCs w:val="21"/>
+          <w:rFonts w:ascii="Verdana" w:hAnsi="Verdana" w:cs="Segoe UI"/>
+          <w:color w:val="3A3A3A" w:themeColor="background2" w:themeShade="40"/>
+          <w:sz w:val="20"/>
+          <w:szCs w:val="20"/>
           <w:shd w:val="clear" w:color="auto" w:fill="FFFFFF"/>
         </w:rPr>
         <w:t>Hacer mantenimiento de hardware a los equipos de cómputo de los dos laboratorios informáticos</w:t>
       </w:r>
       <w:r>
         <w:rPr>
-          <w:rFonts w:ascii="Segoe UI" w:hAnsi="Segoe UI" w:cs="Segoe UI"/>
-          <w:sz w:val="21"/>
-          <w:szCs w:val="21"/>
+          <w:rFonts w:ascii="Verdana" w:hAnsi="Verdana" w:cs="Segoe UI"/>
+          <w:color w:val="3A3A3A" w:themeColor="background2" w:themeShade="40"/>
+          <w:sz w:val="20"/>
+          <w:szCs w:val="20"/>
           <w:shd w:val="clear" w:color="auto" w:fill="FFFFFF"/>
         </w:rPr>
         <w:t>, laptops del almacén tecnológico,</w:t>
       </w:r>
       <w:r>
         <w:rPr>
-          <w:rFonts w:ascii="Segoe UI" w:hAnsi="Segoe UI" w:cs="Segoe UI"/>
-          <w:sz w:val="21"/>
-          <w:szCs w:val="21"/>
+          <w:rFonts w:ascii="Verdana" w:hAnsi="Verdana" w:cs="Segoe UI"/>
+          <w:color w:val="3A3A3A" w:themeColor="background2" w:themeShade="40"/>
+          <w:sz w:val="20"/>
+          <w:szCs w:val="20"/>
           <w:shd w:val="clear" w:color="auto" w:fill="FFFFFF"/>
         </w:rPr>
         <w:t xml:space="preserve"> proyectores,</w:t>
       </w:r>
       <w:r>
+        <w:rPr>
+          <w:rFonts w:ascii="Verdana" w:hAnsi="Verdana"/>
+          <w:color w:val="3A3A3A" w:themeColor="background2" w:themeShade="40"/>
+          <w:sz w:val="20"/>
+          <w:szCs w:val="20"/>
+        </w:rPr>
         <w:t xml:space="preserve"> </w:t>
       </w:r>
       <w:proofErr w:type="spellStart"/>
       <w:r>
         <w:rPr>
-          <w:rFonts w:ascii="Segoe UI" w:hAnsi="Segoe UI" w:cs="Segoe UI"/>
-          <w:sz w:val="21"/>
-          <w:szCs w:val="21"/>
+          <w:rFonts w:ascii="Verdana" w:hAnsi="Verdana" w:cs="Segoe UI"/>
+          <w:color w:val="3A3A3A" w:themeColor="background2" w:themeShade="40"/>
+          <w:sz w:val="20"/>
+          <w:szCs w:val="20"/>
           <w:shd w:val="clear" w:color="auto" w:fill="FFFFFF"/>
         </w:rPr>
         <w:t>switch</w:t>
@@ -2522,27 +2563,30 @@
       <w:proofErr w:type="spellEnd"/>
       <w:r>
         <w:rPr>
-          <w:rFonts w:ascii="Segoe UI" w:hAnsi="Segoe UI" w:cs="Segoe UI"/>
-          <w:sz w:val="21"/>
-          <w:szCs w:val="21"/>
+          <w:rFonts w:ascii="Verdana" w:hAnsi="Verdana" w:cs="Segoe UI"/>
+          <w:color w:val="3A3A3A" w:themeColor="background2" w:themeShade="40"/>
+          <w:sz w:val="20"/>
+          <w:szCs w:val="20"/>
           <w:shd w:val="clear" w:color="auto" w:fill="FFFFFF"/>
         </w:rPr>
         <w:t>,</w:t>
       </w:r>
       <w:r>
         <w:rPr>
-          <w:rFonts w:ascii="Segoe UI" w:hAnsi="Segoe UI" w:cs="Segoe UI"/>
-          <w:sz w:val="21"/>
-          <w:szCs w:val="21"/>
+          <w:rFonts w:ascii="Verdana" w:hAnsi="Verdana" w:cs="Segoe UI"/>
+          <w:color w:val="3A3A3A" w:themeColor="background2" w:themeShade="40"/>
+          <w:sz w:val="20"/>
+          <w:szCs w:val="20"/>
           <w:shd w:val="clear" w:color="auto" w:fill="FFFFFF"/>
         </w:rPr>
         <w:t xml:space="preserve"> servidores y gabinetes del instituto</w:t>
       </w:r>
       <w:r>
         <w:rPr>
-          <w:rFonts w:ascii="Segoe UI" w:hAnsi="Segoe UI" w:cs="Segoe UI"/>
-          <w:sz w:val="21"/>
-          <w:szCs w:val="21"/>
+          <w:rFonts w:ascii="Verdana" w:hAnsi="Verdana" w:cs="Segoe UI"/>
+          <w:color w:val="3A3A3A" w:themeColor="background2" w:themeShade="40"/>
+          <w:sz w:val="20"/>
+          <w:szCs w:val="20"/>
           <w:shd w:val="clear" w:color="auto" w:fill="FFFFFF"/>
         </w:rPr>
         <w:t>.</w:t>
@@ -2577,18 +2621,20 @@
       </w:r>
       <w:r>
         <w:rPr>
-          <w:rFonts w:ascii="Segoe UI" w:hAnsi="Segoe UI" w:cs="Segoe UI"/>
-          <w:sz w:val="21"/>
-          <w:szCs w:val="21"/>
+          <w:rFonts w:ascii="Verdana" w:hAnsi="Verdana" w:cs="Segoe UI"/>
+          <w:color w:val="3A3A3A" w:themeColor="background2" w:themeShade="40"/>
+          <w:sz w:val="20"/>
+          <w:szCs w:val="20"/>
           <w:shd w:val="clear" w:color="auto" w:fill="FFFFFF"/>
         </w:rPr>
         <w:t>laboratorios informáticos, laptops del almacén tecnológico, proyectores,</w:t>
       </w:r>
       <w:r>
         <w:rPr>
-          <w:rFonts w:ascii="Segoe UI" w:hAnsi="Segoe UI" w:cs="Segoe UI"/>
-          <w:sz w:val="21"/>
-          <w:szCs w:val="21"/>
+          <w:rFonts w:ascii="Verdana" w:hAnsi="Verdana" w:cs="Segoe UI"/>
+          <w:color w:val="3A3A3A" w:themeColor="background2" w:themeShade="40"/>
+          <w:sz w:val="20"/>
+          <w:szCs w:val="20"/>
           <w:shd w:val="clear" w:color="auto" w:fill="FFFFFF"/>
         </w:rPr>
         <w:t xml:space="preserve"> </w:t>
@@ -2596,9 +2642,10 @@
       <w:proofErr w:type="spellStart"/>
       <w:r>
         <w:rPr>
-          <w:rFonts w:ascii="Segoe UI" w:hAnsi="Segoe UI" w:cs="Segoe UI"/>
-          <w:sz w:val="21"/>
-          <w:szCs w:val="21"/>
+          <w:rFonts w:ascii="Verdana" w:hAnsi="Verdana" w:cs="Segoe UI"/>
+          <w:color w:val="3A3A3A" w:themeColor="background2" w:themeShade="40"/>
+          <w:sz w:val="20"/>
+          <w:szCs w:val="20"/>
           <w:shd w:val="clear" w:color="auto" w:fill="FFFFFF"/>
         </w:rPr>
         <w:t>switch</w:t>
@@ -2606,36 +2653,40 @@
       <w:proofErr w:type="spellEnd"/>
       <w:r>
         <w:rPr>
-          <w:rFonts w:ascii="Segoe UI" w:hAnsi="Segoe UI" w:cs="Segoe UI"/>
-          <w:sz w:val="21"/>
-          <w:szCs w:val="21"/>
+          <w:rFonts w:ascii="Verdana" w:hAnsi="Verdana" w:cs="Segoe UI"/>
+          <w:color w:val="3A3A3A" w:themeColor="background2" w:themeShade="40"/>
+          <w:sz w:val="20"/>
+          <w:szCs w:val="20"/>
           <w:shd w:val="clear" w:color="auto" w:fill="FFFFFF"/>
         </w:rPr>
         <w:t>,</w:t>
       </w:r>
       <w:r>
         <w:rPr>
-          <w:rFonts w:ascii="Segoe UI" w:hAnsi="Segoe UI" w:cs="Segoe UI"/>
-          <w:sz w:val="21"/>
-          <w:szCs w:val="21"/>
+          <w:rFonts w:ascii="Verdana" w:hAnsi="Verdana" w:cs="Segoe UI"/>
+          <w:color w:val="3A3A3A" w:themeColor="background2" w:themeShade="40"/>
+          <w:sz w:val="20"/>
+          <w:szCs w:val="20"/>
           <w:shd w:val="clear" w:color="auto" w:fill="FFFFFF"/>
         </w:rPr>
         <w:t xml:space="preserve"> </w:t>
       </w:r>
       <w:r>
         <w:rPr>
-          <w:rFonts w:ascii="Segoe UI" w:hAnsi="Segoe UI" w:cs="Segoe UI"/>
-          <w:sz w:val="21"/>
-          <w:szCs w:val="21"/>
+          <w:rFonts w:ascii="Verdana" w:hAnsi="Verdana" w:cs="Segoe UI"/>
+          <w:color w:val="3A3A3A" w:themeColor="background2" w:themeShade="40"/>
+          <w:sz w:val="20"/>
+          <w:szCs w:val="20"/>
           <w:shd w:val="clear" w:color="auto" w:fill="FFFFFF"/>
         </w:rPr>
         <w:t xml:space="preserve">y </w:t>
       </w:r>
       <w:r>
         <w:rPr>
-          <w:rFonts w:ascii="Segoe UI" w:hAnsi="Segoe UI" w:cs="Segoe UI"/>
-          <w:sz w:val="21"/>
-          <w:szCs w:val="21"/>
+          <w:rFonts w:ascii="Verdana" w:hAnsi="Verdana" w:cs="Segoe UI"/>
+          <w:color w:val="3A3A3A" w:themeColor="background2" w:themeShade="40"/>
+          <w:sz w:val="20"/>
+          <w:szCs w:val="20"/>
           <w:shd w:val="clear" w:color="auto" w:fill="FFFFFF"/>
         </w:rPr>
         <w:t>servidores del instituto.</w:t>
@@ -3368,19 +3419,6 @@
         <w:t xml:space="preserve"> informes y reportes</w:t>
       </w:r>
       <w:r>
-        <w:t xml:space="preserve"> </w:t>
-      </w:r>
-      <w:r>
-        <w:rPr>
-          <w:rFonts w:ascii="Verdana" w:hAnsi="Verdana"/>
-          <w:color w:val="3A3A3A" w:themeColor="background2" w:themeShade="40"/>
-          <w:sz w:val="20"/>
-          <w:szCs w:val="20"/>
-          <w:lang w:eastAsia="fr-FR"/>
-        </w:rPr>
-        <w:t>Colaborar en la elaboración de documentos, memorándums oficios informes y reportes</w:t>
-      </w:r>
-      <w:r>
         <w:rPr>
           <w:rFonts w:ascii="Verdana" w:hAnsi="Verdana"/>
           <w:color w:val="3A3A3A" w:themeColor="background2" w:themeShade="40"/>
@@ -3634,8 +3672,873 @@
           <w:bCs/>
           <w:sz w:val="20"/>
           <w:szCs w:val="20"/>
-        </w:rPr>
-      </w:pPr>
+          <w:lang w:val="es-ES"/>
+        </w:rPr>
+      </w:pPr>
+    </w:p>
+    <w:p>
+      <w:pPr>
+        <w:spacing w:after="0"/>
+        <w:ind w:firstLine="360"/>
+        <w:jc w:val="both"/>
+        <w:rPr>
+          <w:rFonts w:ascii="Century Gothic" w:hAnsi="Century Gothic" w:cs="Arial"/>
+          <w:b/>
+          <w:bCs/>
+          <w:sz w:val="20"/>
+          <w:szCs w:val="20"/>
+          <w:lang w:val="es-ES"/>
+        </w:rPr>
+      </w:pPr>
+    </w:p>
+    <w:p>
+      <w:pPr>
+        <w:spacing w:after="0"/>
+        <w:ind w:firstLine="360"/>
+        <w:jc w:val="both"/>
+        <w:rPr>
+          <w:rFonts w:ascii="Century Gothic" w:hAnsi="Century Gothic" w:cs="Arial"/>
+          <w:b/>
+          <w:bCs/>
+          <w:sz w:val="20"/>
+          <w:szCs w:val="20"/>
+        </w:rPr>
+      </w:pPr>
+      <w:r>
+        <w:rPr>
+          <w:rFonts w:ascii="Century Gothic" w:hAnsi="Century Gothic" w:cs="Arial"/>
+          <w:b/>
+          <w:bCs/>
+          <w:noProof/>
+          <w:sz w:val="20"/>
+          <w:szCs w:val="20"/>
+          <w:lang w:val="en-US"/>
+        </w:rPr>
+        <w:lastRenderedPageBreak/>
+        <mc:AlternateContent>
+          <mc:Choice Requires="wps">
+            <w:drawing>
+              <wp:anchor distT="0" distB="0" distL="114300" distR="114300" simplePos="0" relativeHeight="251692032" behindDoc="0" locked="0" layoutInCell="1" allowOverlap="1" wp14:anchorId="1CC367C2" wp14:editId="0F70488F">
+                <wp:simplePos x="0" y="0"/>
+                <wp:positionH relativeFrom="column">
+                  <wp:posOffset>-215900</wp:posOffset>
+                </wp:positionH>
+                <wp:positionV relativeFrom="paragraph">
+                  <wp:posOffset>225985</wp:posOffset>
+                </wp:positionV>
+                <wp:extent cx="7315200" cy="0"/>
+                <wp:effectExtent l="0" t="0" r="0" b="0"/>
+                <wp:wrapNone/>
+                <wp:docPr id="6" name="Conector recto 1"/>
+                <wp:cNvGraphicFramePr/>
+                <a:graphic xmlns:a="http://schemas.openxmlformats.org/drawingml/2006/main">
+                  <a:graphicData uri="http://schemas.microsoft.com/office/word/2010/wordprocessingShape">
+                    <wps:wsp>
+                      <wps:cNvCnPr/>
+                      <wps:spPr>
+                        <a:xfrm flipV="1">
+                          <a:off x="0" y="0"/>
+                          <a:ext cx="7315200" cy="0"/>
+                        </a:xfrm>
+                        <a:prstGeom prst="line">
+                          <a:avLst/>
+                        </a:prstGeom>
+                        <a:ln w="12700"/>
+                      </wps:spPr>
+                      <wps:style>
+                        <a:lnRef idx="1">
+                          <a:schemeClr val="dk1"/>
+                        </a:lnRef>
+                        <a:fillRef idx="0">
+                          <a:schemeClr val="dk1"/>
+                        </a:fillRef>
+                        <a:effectRef idx="0">
+                          <a:schemeClr val="dk1"/>
+                        </a:effectRef>
+                        <a:fontRef idx="minor">
+                          <a:schemeClr val="tx1"/>
+                        </a:fontRef>
+                      </wps:style>
+                      <wps:bodyPr/>
+                    </wps:wsp>
+                  </a:graphicData>
+                </a:graphic>
+                <wp14:sizeRelV relativeFrom="margin">
+                  <wp14:pctHeight>0</wp14:pctHeight>
+                </wp14:sizeRelV>
+              </wp:anchor>
+            </w:drawing>
+          </mc:Choice>
+          <mc:Fallback>
+            <w:pict>
+              <v:line w14:anchorId="2EBE75DE" id="Conector recto 1" o:spid="_x0000_s1026" style="position:absolute;flip:y;z-index:251692032;visibility:visible;mso-wrap-style:square;mso-height-percent:0;mso-wrap-distance-left:9pt;mso-wrap-distance-top:0;mso-wrap-distance-right:9pt;mso-wrap-distance-bottom:0;mso-position-horizontal:absolute;mso-position-horizontal-relative:text;mso-position-vertical:absolute;mso-position-vertical-relative:text;mso-height-percent:0;mso-height-relative:margin" from="-17pt,17.8pt" to="559pt,17.8pt" o:gfxdata="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" strokecolor="black [3200]" strokeweight="1pt">
+                <v:stroke joinstyle="miter"/>
+              </v:line>
+            </w:pict>
+          </mc:Fallback>
+        </mc:AlternateContent>
+      </w:r>
+      <w:r>
+        <w:rPr>
+          <w:rFonts w:ascii="Century Gothic" w:hAnsi="Century Gothic" w:cs="Arial"/>
+          <w:b/>
+          <w:bCs/>
+          <w:sz w:val="20"/>
+          <w:szCs w:val="20"/>
+        </w:rPr>
+        <w:t>PROYECTOS</w:t>
+      </w:r>
+    </w:p>
+    <w:p>
+      <w:pPr>
+        <w:spacing w:before="240" w:after="0"/>
+        <w:ind w:firstLine="360"/>
+        <w:jc w:val="both"/>
+        <w:rPr>
+          <w:rFonts w:ascii="Verdana" w:eastAsiaTheme="majorEastAsia" w:hAnsi="Verdana" w:cstheme="majorBidi"/>
+          <w:b/>
+          <w:bCs/>
+          <w:color w:val="3A3A3A" w:themeColor="background2" w:themeShade="40"/>
+          <w:sz w:val="20"/>
+          <w:szCs w:val="20"/>
+        </w:rPr>
+      </w:pPr>
+      <w:r>
+        <w:rPr>
+          <w:rFonts w:ascii="Verdana" w:eastAsiaTheme="majorEastAsia" w:hAnsi="Verdana" w:cstheme="majorBidi"/>
+          <w:b/>
+          <w:bCs/>
+          <w:color w:val="3A3A3A" w:themeColor="background2" w:themeShade="40"/>
+          <w:sz w:val="20"/>
+          <w:szCs w:val="20"/>
+        </w:rPr>
+        <w:t>SISTEMA DE VENTAS E INVENTARIO WEB</w:t>
+      </w:r>
+    </w:p>
+    <w:p>
+      <w:pPr>
+        <w:spacing w:after="0"/>
+        <w:ind w:firstLine="360"/>
+        <w:jc w:val="both"/>
+        <w:rPr>
+          <w:rFonts w:ascii="Verdana" w:eastAsiaTheme="majorEastAsia" w:hAnsi="Verdana" w:cstheme="majorBidi"/>
+          <w:bCs/>
+          <w:color w:val="3A3A3A" w:themeColor="background2" w:themeShade="40"/>
+          <w:sz w:val="20"/>
+          <w:szCs w:val="20"/>
+        </w:rPr>
+      </w:pPr>
+      <w:r>
+        <w:rPr>
+          <w:rFonts w:ascii="Verdana" w:eastAsiaTheme="majorEastAsia" w:hAnsi="Verdana" w:cstheme="majorBidi"/>
+          <w:bCs/>
+          <w:color w:val="3A3A3A" w:themeColor="background2" w:themeShade="40"/>
+          <w:sz w:val="20"/>
+          <w:szCs w:val="20"/>
+        </w:rPr>
+        <w:t>Desarrollo de un sistema web modular para la gestión integral de ventas, compras e inventario.</w:t>
+      </w:r>
+    </w:p>
+    <w:p>
+      <w:pPr>
+        <w:spacing w:after="0"/>
+        <w:ind w:left="360"/>
+        <w:jc w:val="both"/>
+        <w:rPr>
+          <w:rFonts w:ascii="Verdana" w:eastAsiaTheme="majorEastAsia" w:hAnsi="Verdana" w:cstheme="majorBidi"/>
+          <w:bCs/>
+          <w:color w:val="3A3A3A" w:themeColor="background2" w:themeShade="40"/>
+          <w:sz w:val="20"/>
+          <w:szCs w:val="20"/>
+        </w:rPr>
+      </w:pPr>
+      <w:r>
+        <w:rPr>
+          <w:rFonts w:ascii="Verdana" w:eastAsiaTheme="majorEastAsia" w:hAnsi="Verdana" w:cstheme="majorBidi"/>
+          <w:bCs/>
+          <w:color w:val="3A3A3A" w:themeColor="background2" w:themeShade="40"/>
+          <w:sz w:val="20"/>
+          <w:szCs w:val="20"/>
+        </w:rPr>
+        <w:t>El sistema cuenta con autenticación de usuarios y módulos independientes para ventas, caja, productos, categorías, clientes, proveedores, compras y reportes.</w:t>
+      </w:r>
+    </w:p>
+    <w:p>
+      <w:pPr>
+        <w:spacing w:after="0"/>
+        <w:ind w:left="360"/>
+        <w:jc w:val="both"/>
+        <w:rPr>
+          <w:rFonts w:ascii="Verdana" w:eastAsiaTheme="majorEastAsia" w:hAnsi="Verdana" w:cstheme="majorBidi"/>
+          <w:bCs/>
+          <w:color w:val="3A3A3A" w:themeColor="background2" w:themeShade="40"/>
+          <w:sz w:val="20"/>
+          <w:szCs w:val="20"/>
+        </w:rPr>
+      </w:pPr>
+      <w:r>
+        <w:rPr>
+          <w:rFonts w:ascii="Verdana" w:eastAsiaTheme="majorEastAsia" w:hAnsi="Verdana" w:cstheme="majorBidi"/>
+          <w:bCs/>
+          <w:color w:val="3A3A3A" w:themeColor="background2" w:themeShade="40"/>
+          <w:sz w:val="20"/>
+          <w:szCs w:val="20"/>
+        </w:rPr>
+        <w:t>Incluye control de stock, generación de tickets de venta, manejo de usuarios y perfiles, así como consultas y listados dinámicos desde base de datos.</w:t>
+      </w:r>
+    </w:p>
+    <w:p>
+      <w:pPr>
+        <w:spacing w:after="0"/>
+        <w:ind w:firstLine="360"/>
+        <w:jc w:val="both"/>
+        <w:rPr>
+          <w:rFonts w:ascii="Verdana" w:eastAsiaTheme="majorEastAsia" w:hAnsi="Verdana" w:cstheme="majorBidi"/>
+          <w:bCs/>
+          <w:color w:val="3A3A3A" w:themeColor="background2" w:themeShade="40"/>
+          <w:sz w:val="20"/>
+          <w:szCs w:val="20"/>
+        </w:rPr>
+      </w:pPr>
+      <w:r>
+        <w:rPr>
+          <w:rFonts w:ascii="Verdana" w:eastAsiaTheme="majorEastAsia" w:hAnsi="Verdana" w:cstheme="majorBidi"/>
+          <w:b/>
+          <w:bCs/>
+          <w:color w:val="3A3A3A" w:themeColor="background2" w:themeShade="40"/>
+          <w:sz w:val="20"/>
+          <w:szCs w:val="20"/>
+        </w:rPr>
+        <w:t>Tecnologías utilizadas:</w:t>
+      </w:r>
+      <w:r>
+        <w:rPr>
+          <w:rFonts w:ascii="Verdana" w:eastAsiaTheme="majorEastAsia" w:hAnsi="Verdana" w:cstheme="majorBidi"/>
+          <w:bCs/>
+          <w:color w:val="3A3A3A" w:themeColor="background2" w:themeShade="40"/>
+          <w:sz w:val="20"/>
+          <w:szCs w:val="20"/>
+        </w:rPr>
+        <w:t xml:space="preserve"> PHP, </w:t>
+      </w:r>
+      <w:proofErr w:type="spellStart"/>
+      <w:r>
+        <w:rPr>
+          <w:rFonts w:ascii="Verdana" w:eastAsiaTheme="majorEastAsia" w:hAnsi="Verdana" w:cstheme="majorBidi"/>
+          <w:bCs/>
+          <w:color w:val="3A3A3A" w:themeColor="background2" w:themeShade="40"/>
+          <w:sz w:val="20"/>
+          <w:szCs w:val="20"/>
+        </w:rPr>
+        <w:t>MySQL</w:t>
+      </w:r>
+      <w:proofErr w:type="spellEnd"/>
+      <w:r>
+        <w:rPr>
+          <w:rFonts w:ascii="Verdana" w:eastAsiaTheme="majorEastAsia" w:hAnsi="Verdana" w:cstheme="majorBidi"/>
+          <w:bCs/>
+          <w:color w:val="3A3A3A" w:themeColor="background2" w:themeShade="40"/>
+          <w:sz w:val="20"/>
+          <w:szCs w:val="20"/>
+        </w:rPr>
+        <w:t xml:space="preserve">, HTML, CSS, JavaScript, </w:t>
+      </w:r>
+      <w:proofErr w:type="spellStart"/>
+      <w:r>
+        <w:rPr>
+          <w:rFonts w:ascii="Verdana" w:eastAsiaTheme="majorEastAsia" w:hAnsi="Verdana" w:cstheme="majorBidi"/>
+          <w:bCs/>
+          <w:color w:val="3A3A3A" w:themeColor="background2" w:themeShade="40"/>
+          <w:sz w:val="20"/>
+          <w:szCs w:val="20"/>
+        </w:rPr>
+        <w:t>Bootstr</w:t>
+      </w:r>
+      <w:bookmarkStart w:id="0" w:name="_GoBack"/>
+      <w:bookmarkEnd w:id="0"/>
+      <w:r>
+        <w:rPr>
+          <w:rFonts w:ascii="Verdana" w:eastAsiaTheme="majorEastAsia" w:hAnsi="Verdana" w:cstheme="majorBidi"/>
+          <w:bCs/>
+          <w:color w:val="3A3A3A" w:themeColor="background2" w:themeShade="40"/>
+          <w:sz w:val="20"/>
+          <w:szCs w:val="20"/>
+        </w:rPr>
+        <w:t>ap</w:t>
+      </w:r>
+      <w:proofErr w:type="spellEnd"/>
+      <w:r>
+        <w:rPr>
+          <w:rFonts w:ascii="Verdana" w:eastAsiaTheme="majorEastAsia" w:hAnsi="Verdana" w:cstheme="majorBidi"/>
+          <w:bCs/>
+          <w:color w:val="3A3A3A" w:themeColor="background2" w:themeShade="40"/>
+          <w:sz w:val="20"/>
+          <w:szCs w:val="20"/>
+        </w:rPr>
+        <w:t>.</w:t>
+      </w:r>
+    </w:p>
+    <w:p>
+      <w:pPr>
+        <w:spacing w:after="0"/>
+        <w:ind w:firstLine="360"/>
+        <w:jc w:val="both"/>
+        <w:rPr>
+          <w:rFonts w:ascii="Century Gothic" w:hAnsi="Century Gothic" w:cs="Arial"/>
+          <w:b/>
+          <w:bCs/>
+          <w:sz w:val="20"/>
+          <w:szCs w:val="20"/>
+        </w:rPr>
+      </w:pPr>
+      <w:r>
+        <w:rPr>
+          <w:rFonts w:ascii="Verdana" w:eastAsiaTheme="majorEastAsia" w:hAnsi="Verdana" w:cstheme="majorBidi"/>
+          <w:bCs/>
+          <w:color w:val="3A3A3A" w:themeColor="background2" w:themeShade="40"/>
+          <w:sz w:val="20"/>
+          <w:szCs w:val="20"/>
+        </w:rPr>
+        <w:t>Arquitectura modular por funcionalidades y entorno de desarrollo local con XAMPP.</w:t>
+      </w:r>
+    </w:p>
+    <w:p>
+      <w:pPr>
+        <w:spacing w:after="0"/>
+        <w:ind w:firstLine="360"/>
+        <w:jc w:val="both"/>
+        <w:rPr>
+          <w:rFonts w:ascii="Verdana" w:hAnsi="Verdana" w:cs="Arial"/>
+          <w:bCs/>
+          <w:color w:val="3A3A3A" w:themeColor="background2" w:themeShade="40"/>
+          <w:sz w:val="20"/>
+          <w:szCs w:val="20"/>
+        </w:rPr>
+      </w:pPr>
+    </w:p>
+    <w:p>
+      <w:pPr>
+        <w:spacing w:after="0"/>
+        <w:ind w:firstLine="360"/>
+        <w:jc w:val="both"/>
+        <w:rPr>
+          <w:rFonts w:ascii="Verdana" w:hAnsi="Verdana" w:cs="Arial"/>
+          <w:b/>
+          <w:bCs/>
+          <w:color w:val="3A3A3A" w:themeColor="background2" w:themeShade="40"/>
+          <w:sz w:val="20"/>
+          <w:szCs w:val="20"/>
+        </w:rPr>
+      </w:pPr>
+      <w:r>
+        <w:rPr>
+          <w:rFonts w:ascii="Verdana" w:hAnsi="Verdana" w:cs="Arial"/>
+          <w:b/>
+          <w:bCs/>
+          <w:color w:val="3A3A3A" w:themeColor="background2" w:themeShade="40"/>
+          <w:sz w:val="20"/>
+          <w:szCs w:val="20"/>
+        </w:rPr>
+        <w:t>SISTEMA WEB DE TICKETS DE SOPORTE TÉCNICO</w:t>
+      </w:r>
+    </w:p>
+    <w:p>
+      <w:pPr>
+        <w:spacing w:after="0"/>
+        <w:ind w:left="360"/>
+        <w:jc w:val="both"/>
+        <w:rPr>
+          <w:rFonts w:ascii="Verdana" w:hAnsi="Verdana" w:cs="Arial"/>
+          <w:bCs/>
+          <w:color w:val="3A3A3A" w:themeColor="background2" w:themeShade="40"/>
+          <w:sz w:val="20"/>
+          <w:szCs w:val="20"/>
+        </w:rPr>
+      </w:pPr>
+      <w:r>
+        <w:rPr>
+          <w:rFonts w:ascii="Verdana" w:hAnsi="Verdana" w:cs="Arial"/>
+          <w:bCs/>
+          <w:color w:val="3A3A3A" w:themeColor="background2" w:themeShade="40"/>
+          <w:sz w:val="20"/>
+          <w:szCs w:val="20"/>
+        </w:rPr>
+        <w:t>Desarrollo de un sistema web para la gestión y seguimiento de incidencias de soporte técnico, implementado con una arquitectura modular orientada a la organización del flujo de atención.</w:t>
+      </w:r>
+    </w:p>
+    <w:p>
+      <w:pPr>
+        <w:spacing w:after="0"/>
+        <w:ind w:firstLine="360"/>
+        <w:jc w:val="both"/>
+        <w:rPr>
+          <w:rFonts w:ascii="Verdana" w:hAnsi="Verdana" w:cs="Arial"/>
+          <w:b/>
+          <w:bCs/>
+          <w:color w:val="3A3A3A" w:themeColor="background2" w:themeShade="40"/>
+          <w:sz w:val="20"/>
+          <w:szCs w:val="20"/>
+        </w:rPr>
+      </w:pPr>
+      <w:r>
+        <w:rPr>
+          <w:rFonts w:ascii="Verdana" w:hAnsi="Verdana" w:cs="Arial"/>
+          <w:b/>
+          <w:bCs/>
+          <w:color w:val="3A3A3A" w:themeColor="background2" w:themeShade="40"/>
+          <w:sz w:val="20"/>
+          <w:szCs w:val="20"/>
+        </w:rPr>
+        <w:t>Funcionalidades implementadas:</w:t>
+      </w:r>
+    </w:p>
+    <w:p>
+      <w:pPr>
+        <w:pStyle w:val="Prrafodelista"/>
+        <w:numPr>
+          <w:ilvl w:val="0"/>
+          <w:numId w:val="6"/>
+        </w:numPr>
+        <w:spacing w:after="0"/>
+        <w:jc w:val="both"/>
+        <w:rPr>
+          <w:rFonts w:ascii="Verdana" w:hAnsi="Verdana" w:cs="Arial"/>
+          <w:bCs/>
+          <w:color w:val="3A3A3A" w:themeColor="background2" w:themeShade="40"/>
+          <w:sz w:val="20"/>
+          <w:szCs w:val="20"/>
+        </w:rPr>
+      </w:pPr>
+      <w:r>
+        <w:rPr>
+          <w:rFonts w:ascii="Verdana" w:hAnsi="Verdana" w:cs="Arial"/>
+          <w:bCs/>
+          <w:color w:val="3A3A3A" w:themeColor="background2" w:themeShade="40"/>
+          <w:sz w:val="20"/>
+          <w:szCs w:val="20"/>
+        </w:rPr>
+        <w:t>Registro de tickets de soporte con persistencia en base de datos</w:t>
+      </w:r>
+    </w:p>
+    <w:p>
+      <w:pPr>
+        <w:pStyle w:val="Prrafodelista"/>
+        <w:numPr>
+          <w:ilvl w:val="0"/>
+          <w:numId w:val="6"/>
+        </w:numPr>
+        <w:spacing w:after="0"/>
+        <w:jc w:val="both"/>
+        <w:rPr>
+          <w:rFonts w:ascii="Verdana" w:hAnsi="Verdana" w:cs="Arial"/>
+          <w:bCs/>
+          <w:color w:val="3A3A3A" w:themeColor="background2" w:themeShade="40"/>
+          <w:sz w:val="20"/>
+          <w:szCs w:val="20"/>
+        </w:rPr>
+      </w:pPr>
+      <w:r>
+        <w:rPr>
+          <w:rFonts w:ascii="Verdana" w:hAnsi="Verdana" w:cs="Arial"/>
+          <w:bCs/>
+          <w:color w:val="3A3A3A" w:themeColor="background2" w:themeShade="40"/>
+          <w:sz w:val="20"/>
+          <w:szCs w:val="20"/>
+        </w:rPr>
+        <w:t>Gestión de estados de incidencias</w:t>
+      </w:r>
+    </w:p>
+    <w:p>
+      <w:pPr>
+        <w:pStyle w:val="Prrafodelista"/>
+        <w:numPr>
+          <w:ilvl w:val="0"/>
+          <w:numId w:val="6"/>
+        </w:numPr>
+        <w:spacing w:after="0"/>
+        <w:jc w:val="both"/>
+        <w:rPr>
+          <w:rFonts w:ascii="Verdana" w:hAnsi="Verdana" w:cs="Arial"/>
+          <w:bCs/>
+          <w:color w:val="3A3A3A" w:themeColor="background2" w:themeShade="40"/>
+          <w:sz w:val="20"/>
+          <w:szCs w:val="20"/>
+        </w:rPr>
+      </w:pPr>
+      <w:r>
+        <w:rPr>
+          <w:rFonts w:ascii="Verdana" w:hAnsi="Verdana" w:cs="Arial"/>
+          <w:bCs/>
+          <w:color w:val="3A3A3A" w:themeColor="background2" w:themeShade="40"/>
+          <w:sz w:val="20"/>
+          <w:szCs w:val="20"/>
+        </w:rPr>
+        <w:t xml:space="preserve">Consultas dinámicas y listados filtrados desde </w:t>
+      </w:r>
+      <w:proofErr w:type="spellStart"/>
+      <w:r>
+        <w:rPr>
+          <w:rFonts w:ascii="Verdana" w:hAnsi="Verdana" w:cs="Arial"/>
+          <w:bCs/>
+          <w:color w:val="3A3A3A" w:themeColor="background2" w:themeShade="40"/>
+          <w:sz w:val="20"/>
+          <w:szCs w:val="20"/>
+        </w:rPr>
+        <w:t>MySQL</w:t>
+      </w:r>
+      <w:proofErr w:type="spellEnd"/>
+    </w:p>
+    <w:p>
+      <w:pPr>
+        <w:pStyle w:val="Prrafodelista"/>
+        <w:numPr>
+          <w:ilvl w:val="0"/>
+          <w:numId w:val="6"/>
+        </w:numPr>
+        <w:spacing w:after="0"/>
+        <w:jc w:val="both"/>
+        <w:rPr>
+          <w:rFonts w:ascii="Verdana" w:hAnsi="Verdana" w:cs="Arial"/>
+          <w:bCs/>
+          <w:color w:val="3A3A3A" w:themeColor="background2" w:themeShade="40"/>
+          <w:sz w:val="20"/>
+          <w:szCs w:val="20"/>
+        </w:rPr>
+      </w:pPr>
+      <w:r>
+        <w:rPr>
+          <w:rFonts w:ascii="Verdana" w:hAnsi="Verdana" w:cs="Arial"/>
+          <w:bCs/>
+          <w:color w:val="3A3A3A" w:themeColor="background2" w:themeShade="40"/>
+          <w:sz w:val="20"/>
+          <w:szCs w:val="20"/>
+        </w:rPr>
+        <w:t>Control de acceso mediante autenticación de usuarios</w:t>
+      </w:r>
+    </w:p>
+    <w:p>
+      <w:pPr>
+        <w:pStyle w:val="Prrafodelista"/>
+        <w:numPr>
+          <w:ilvl w:val="0"/>
+          <w:numId w:val="6"/>
+        </w:numPr>
+        <w:spacing w:after="0"/>
+        <w:jc w:val="both"/>
+        <w:rPr>
+          <w:rFonts w:ascii="Verdana" w:hAnsi="Verdana" w:cs="Arial"/>
+          <w:bCs/>
+          <w:color w:val="3A3A3A" w:themeColor="background2" w:themeShade="40"/>
+          <w:sz w:val="20"/>
+          <w:szCs w:val="20"/>
+        </w:rPr>
+      </w:pPr>
+      <w:r>
+        <w:rPr>
+          <w:rFonts w:ascii="Verdana" w:hAnsi="Verdana" w:cs="Arial"/>
+          <w:bCs/>
+          <w:color w:val="3A3A3A" w:themeColor="background2" w:themeShade="40"/>
+          <w:sz w:val="20"/>
+          <w:szCs w:val="20"/>
+        </w:rPr>
+        <w:t>Organización del sistema por módulos funcionales</w:t>
+      </w:r>
+    </w:p>
+    <w:p>
+      <w:pPr>
+        <w:spacing w:after="0"/>
+        <w:ind w:firstLine="360"/>
+        <w:jc w:val="both"/>
+        <w:rPr>
+          <w:rFonts w:ascii="Verdana" w:hAnsi="Verdana" w:cs="Arial"/>
+          <w:b/>
+          <w:bCs/>
+          <w:color w:val="3A3A3A" w:themeColor="background2" w:themeShade="40"/>
+          <w:sz w:val="20"/>
+          <w:szCs w:val="20"/>
+        </w:rPr>
+      </w:pPr>
+      <w:r>
+        <w:rPr>
+          <w:rFonts w:ascii="Verdana" w:hAnsi="Verdana" w:cs="Arial"/>
+          <w:b/>
+          <w:bCs/>
+          <w:color w:val="3A3A3A" w:themeColor="background2" w:themeShade="40"/>
+          <w:sz w:val="20"/>
+          <w:szCs w:val="20"/>
+        </w:rPr>
+        <w:t>Tecnologías y enfoque técnico:</w:t>
+      </w:r>
+    </w:p>
+    <w:p>
+      <w:pPr>
+        <w:pStyle w:val="Prrafodelista"/>
+        <w:numPr>
+          <w:ilvl w:val="0"/>
+          <w:numId w:val="7"/>
+        </w:numPr>
+        <w:spacing w:after="0"/>
+        <w:jc w:val="both"/>
+        <w:rPr>
+          <w:rFonts w:ascii="Verdana" w:hAnsi="Verdana" w:cs="Arial"/>
+          <w:bCs/>
+          <w:color w:val="3A3A3A" w:themeColor="background2" w:themeShade="40"/>
+          <w:sz w:val="20"/>
+          <w:szCs w:val="20"/>
+        </w:rPr>
+      </w:pPr>
+      <w:proofErr w:type="spellStart"/>
+      <w:r>
+        <w:rPr>
+          <w:rFonts w:ascii="Verdana" w:hAnsi="Verdana" w:cs="Arial"/>
+          <w:bCs/>
+          <w:color w:val="3A3A3A" w:themeColor="background2" w:themeShade="40"/>
+          <w:sz w:val="20"/>
+          <w:szCs w:val="20"/>
+        </w:rPr>
+        <w:t>Backend</w:t>
+      </w:r>
+      <w:proofErr w:type="spellEnd"/>
+      <w:r>
+        <w:rPr>
+          <w:rFonts w:ascii="Verdana" w:hAnsi="Verdana" w:cs="Arial"/>
+          <w:bCs/>
+          <w:color w:val="3A3A3A" w:themeColor="background2" w:themeShade="40"/>
+          <w:sz w:val="20"/>
+          <w:szCs w:val="20"/>
+        </w:rPr>
+        <w:t>: PHP (programación estructurada y manejo de sesiones)</w:t>
+      </w:r>
+    </w:p>
+    <w:p>
+      <w:pPr>
+        <w:pStyle w:val="Prrafodelista"/>
+        <w:numPr>
+          <w:ilvl w:val="0"/>
+          <w:numId w:val="7"/>
+        </w:numPr>
+        <w:spacing w:after="0"/>
+        <w:jc w:val="both"/>
+        <w:rPr>
+          <w:rFonts w:ascii="Verdana" w:hAnsi="Verdana" w:cs="Arial"/>
+          <w:bCs/>
+          <w:color w:val="3A3A3A" w:themeColor="background2" w:themeShade="40"/>
+          <w:sz w:val="20"/>
+          <w:szCs w:val="20"/>
+        </w:rPr>
+      </w:pPr>
+      <w:r>
+        <w:rPr>
+          <w:rFonts w:ascii="Verdana" w:hAnsi="Verdana" w:cs="Arial"/>
+          <w:bCs/>
+          <w:color w:val="3A3A3A" w:themeColor="background2" w:themeShade="40"/>
+          <w:sz w:val="20"/>
+          <w:szCs w:val="20"/>
+        </w:rPr>
+        <w:t xml:space="preserve">Base de datos: </w:t>
+      </w:r>
+      <w:proofErr w:type="spellStart"/>
+      <w:r>
+        <w:rPr>
+          <w:rFonts w:ascii="Verdana" w:hAnsi="Verdana" w:cs="Arial"/>
+          <w:bCs/>
+          <w:color w:val="3A3A3A" w:themeColor="background2" w:themeShade="40"/>
+          <w:sz w:val="20"/>
+          <w:szCs w:val="20"/>
+        </w:rPr>
+        <w:t>MySQL</w:t>
+      </w:r>
+      <w:proofErr w:type="spellEnd"/>
+      <w:r>
+        <w:rPr>
+          <w:rFonts w:ascii="Verdana" w:hAnsi="Verdana" w:cs="Arial"/>
+          <w:bCs/>
+          <w:color w:val="3A3A3A" w:themeColor="background2" w:themeShade="40"/>
+          <w:sz w:val="20"/>
+          <w:szCs w:val="20"/>
+        </w:rPr>
+        <w:t xml:space="preserve"> (consultas CRUD, relaciones básicas)</w:t>
+      </w:r>
+    </w:p>
+    <w:p>
+      <w:pPr>
+        <w:pStyle w:val="Prrafodelista"/>
+        <w:numPr>
+          <w:ilvl w:val="0"/>
+          <w:numId w:val="7"/>
+        </w:numPr>
+        <w:spacing w:after="0"/>
+        <w:jc w:val="both"/>
+        <w:rPr>
+          <w:rFonts w:ascii="Verdana" w:hAnsi="Verdana" w:cs="Arial"/>
+          <w:bCs/>
+          <w:color w:val="3A3A3A" w:themeColor="background2" w:themeShade="40"/>
+          <w:sz w:val="20"/>
+          <w:szCs w:val="20"/>
+        </w:rPr>
+      </w:pPr>
+      <w:proofErr w:type="spellStart"/>
+      <w:r>
+        <w:rPr>
+          <w:rFonts w:ascii="Verdana" w:hAnsi="Verdana" w:cs="Arial"/>
+          <w:bCs/>
+          <w:color w:val="3A3A3A" w:themeColor="background2" w:themeShade="40"/>
+          <w:sz w:val="20"/>
+          <w:szCs w:val="20"/>
+        </w:rPr>
+        <w:t>Frontend</w:t>
+      </w:r>
+      <w:proofErr w:type="spellEnd"/>
+      <w:r>
+        <w:rPr>
+          <w:rFonts w:ascii="Verdana" w:hAnsi="Verdana" w:cs="Arial"/>
+          <w:bCs/>
+          <w:color w:val="3A3A3A" w:themeColor="background2" w:themeShade="40"/>
+          <w:sz w:val="20"/>
+          <w:szCs w:val="20"/>
+        </w:rPr>
+        <w:t>: HTML5, CSS3 y JavaScript</w:t>
+      </w:r>
+    </w:p>
+    <w:p>
+      <w:pPr>
+        <w:pStyle w:val="Prrafodelista"/>
+        <w:numPr>
+          <w:ilvl w:val="0"/>
+          <w:numId w:val="7"/>
+        </w:numPr>
+        <w:spacing w:after="0"/>
+        <w:jc w:val="both"/>
+        <w:rPr>
+          <w:rFonts w:ascii="Verdana" w:hAnsi="Verdana" w:cs="Arial"/>
+          <w:bCs/>
+          <w:color w:val="3A3A3A" w:themeColor="background2" w:themeShade="40"/>
+          <w:sz w:val="20"/>
+          <w:szCs w:val="20"/>
+        </w:rPr>
+      </w:pPr>
+      <w:r>
+        <w:rPr>
+          <w:rFonts w:ascii="Verdana" w:hAnsi="Verdana" w:cs="Arial"/>
+          <w:bCs/>
+          <w:color w:val="3A3A3A" w:themeColor="background2" w:themeShade="40"/>
+          <w:sz w:val="20"/>
+          <w:szCs w:val="20"/>
+        </w:rPr>
+        <w:t xml:space="preserve">Interfaz: </w:t>
+      </w:r>
+      <w:proofErr w:type="spellStart"/>
+      <w:r>
+        <w:rPr>
+          <w:rFonts w:ascii="Verdana" w:hAnsi="Verdana" w:cs="Arial"/>
+          <w:bCs/>
+          <w:color w:val="3A3A3A" w:themeColor="background2" w:themeShade="40"/>
+          <w:sz w:val="20"/>
+          <w:szCs w:val="20"/>
+        </w:rPr>
+        <w:t>Bootstrap</w:t>
+      </w:r>
+      <w:proofErr w:type="spellEnd"/>
+      <w:r>
+        <w:rPr>
+          <w:rFonts w:ascii="Verdana" w:hAnsi="Verdana" w:cs="Arial"/>
+          <w:bCs/>
+          <w:color w:val="3A3A3A" w:themeColor="background2" w:themeShade="40"/>
+          <w:sz w:val="20"/>
+          <w:szCs w:val="20"/>
+        </w:rPr>
+        <w:t xml:space="preserve"> para maquetación </w:t>
+      </w:r>
+      <w:proofErr w:type="spellStart"/>
+      <w:r>
+        <w:rPr>
+          <w:rFonts w:ascii="Verdana" w:hAnsi="Verdana" w:cs="Arial"/>
+          <w:bCs/>
+          <w:color w:val="3A3A3A" w:themeColor="background2" w:themeShade="40"/>
+          <w:sz w:val="20"/>
+          <w:szCs w:val="20"/>
+        </w:rPr>
+        <w:t>responsive</w:t>
+      </w:r>
+      <w:proofErr w:type="spellEnd"/>
+    </w:p>
+    <w:p>
+      <w:pPr>
+        <w:pStyle w:val="Prrafodelista"/>
+        <w:numPr>
+          <w:ilvl w:val="0"/>
+          <w:numId w:val="7"/>
+        </w:numPr>
+        <w:spacing w:after="0"/>
+        <w:jc w:val="both"/>
+        <w:rPr>
+          <w:rFonts w:ascii="Verdana" w:hAnsi="Verdana" w:cs="Arial"/>
+          <w:bCs/>
+          <w:color w:val="3A3A3A" w:themeColor="background2" w:themeShade="40"/>
+          <w:sz w:val="20"/>
+          <w:szCs w:val="20"/>
+        </w:rPr>
+      </w:pPr>
+      <w:r>
+        <w:rPr>
+          <w:rFonts w:ascii="Verdana" w:hAnsi="Verdana" w:cs="Arial"/>
+          <w:bCs/>
+          <w:color w:val="3A3A3A" w:themeColor="background2" w:themeShade="40"/>
+          <w:sz w:val="20"/>
+          <w:szCs w:val="20"/>
+        </w:rPr>
+        <w:t>Arquitectura: Separación por módulos (</w:t>
+      </w:r>
+      <w:proofErr w:type="spellStart"/>
+      <w:r>
+        <w:rPr>
+          <w:rFonts w:ascii="Verdana" w:hAnsi="Verdana" w:cs="Arial"/>
+          <w:bCs/>
+          <w:color w:val="3A3A3A" w:themeColor="background2" w:themeShade="40"/>
+          <w:sz w:val="20"/>
+          <w:szCs w:val="20"/>
+        </w:rPr>
+        <w:t>auth</w:t>
+      </w:r>
+      <w:proofErr w:type="spellEnd"/>
+      <w:r>
+        <w:rPr>
+          <w:rFonts w:ascii="Verdana" w:hAnsi="Verdana" w:cs="Arial"/>
+          <w:bCs/>
+          <w:color w:val="3A3A3A" w:themeColor="background2" w:themeShade="40"/>
+          <w:sz w:val="20"/>
+          <w:szCs w:val="20"/>
+        </w:rPr>
+        <w:t>, tickets, usuarios)</w:t>
+      </w:r>
+    </w:p>
+    <w:p>
+      <w:pPr>
+        <w:pStyle w:val="Prrafodelista"/>
+        <w:numPr>
+          <w:ilvl w:val="0"/>
+          <w:numId w:val="7"/>
+        </w:numPr>
+        <w:spacing w:after="0"/>
+        <w:jc w:val="both"/>
+        <w:rPr>
+          <w:rFonts w:ascii="Verdana" w:hAnsi="Verdana" w:cs="Arial"/>
+          <w:bCs/>
+          <w:color w:val="3A3A3A" w:themeColor="background2" w:themeShade="40"/>
+          <w:sz w:val="20"/>
+          <w:szCs w:val="20"/>
+        </w:rPr>
+      </w:pPr>
+      <w:r>
+        <w:rPr>
+          <w:rFonts w:ascii="Verdana" w:hAnsi="Verdana" w:cs="Arial"/>
+          <w:bCs/>
+          <w:color w:val="3A3A3A" w:themeColor="background2" w:themeShade="40"/>
+          <w:sz w:val="20"/>
+          <w:szCs w:val="20"/>
+        </w:rPr>
+        <w:t>Servidor: Apache (XAMPP en entorno local)</w:t>
+      </w:r>
     </w:p>
     <w:p>
       <w:pPr>
@@ -3655,7 +4558,6 @@
           <w:noProof/>
           <w:lang w:val="en-US"/>
         </w:rPr>
-        <w:lastRenderedPageBreak/>
         <mc:AlternateContent>
           <mc:Choice Requires="wps">
             <w:drawing>
@@ -4108,6 +5010,261 @@
                 <w:szCs w:val="20"/>
                 <w:lang w:val="es" w:eastAsia="fr-FR"/>
               </w:rPr>
+              <w:t>HTML, CSS, JavaScript Intermedio</w:t>
+            </w:r>
+          </w:p>
+          <w:p>
+            <w:pPr>
+              <w:pStyle w:val="Prrafodelista"/>
+              <w:numPr>
+                <w:ilvl w:val="0"/>
+                <w:numId w:val="1"/>
+              </w:numPr>
+              <w:spacing w:after="160" w:line="278" w:lineRule="auto"/>
+              <w:rPr>
+                <w:rFonts w:ascii="Verdana" w:hAnsi="Verdana"/>
+                <w:color w:val="3A3A3A" w:themeColor="background2" w:themeShade="40"/>
+                <w:sz w:val="20"/>
+                <w:szCs w:val="20"/>
+                <w:lang w:val="es" w:eastAsia="fr-FR"/>
+              </w:rPr>
+            </w:pPr>
+            <w:r>
+              <w:rPr>
+                <w:rFonts w:ascii="Verdana" w:hAnsi="Verdana"/>
+                <w:color w:val="3A3A3A" w:themeColor="background2" w:themeShade="40"/>
+                <w:sz w:val="20"/>
+                <w:szCs w:val="20"/>
+                <w:lang w:val="es" w:eastAsia="fr-FR"/>
+              </w:rPr>
+              <w:t>SQL</w:t>
+            </w:r>
+            <w:r>
+              <w:rPr>
+                <w:rFonts w:ascii="Verdana" w:hAnsi="Verdana"/>
+                <w:color w:val="3A3A3A" w:themeColor="background2" w:themeShade="40"/>
+                <w:sz w:val="20"/>
+                <w:szCs w:val="20"/>
+                <w:lang w:val="es" w:eastAsia="fr-FR"/>
+              </w:rPr>
+              <w:t xml:space="preserve">, </w:t>
+            </w:r>
+            <w:proofErr w:type="spellStart"/>
+            <w:r>
+              <w:rPr>
+                <w:rFonts w:ascii="Verdana" w:hAnsi="Verdana"/>
+                <w:color w:val="3A3A3A" w:themeColor="background2" w:themeShade="40"/>
+                <w:sz w:val="20"/>
+                <w:szCs w:val="20"/>
+                <w:lang w:val="es" w:eastAsia="fr-FR"/>
+              </w:rPr>
+              <w:t>MySQL</w:t>
+            </w:r>
+            <w:proofErr w:type="spellEnd"/>
+          </w:p>
+          <w:p>
+            <w:pPr>
+              <w:pStyle w:val="Prrafodelista"/>
+              <w:numPr>
+                <w:ilvl w:val="0"/>
+                <w:numId w:val="1"/>
+              </w:numPr>
+              <w:spacing w:after="160" w:line="278" w:lineRule="auto"/>
+              <w:rPr>
+                <w:rFonts w:ascii="Verdana" w:hAnsi="Verdana"/>
+                <w:color w:val="3A3A3A" w:themeColor="background2" w:themeShade="40"/>
+                <w:sz w:val="20"/>
+                <w:szCs w:val="20"/>
+                <w:lang w:val="es" w:eastAsia="fr-FR"/>
+              </w:rPr>
+            </w:pPr>
+            <w:r>
+              <w:rPr>
+                <w:rFonts w:ascii="Verdana" w:hAnsi="Verdana"/>
+                <w:color w:val="3A3A3A" w:themeColor="background2" w:themeShade="40"/>
+                <w:sz w:val="20"/>
+                <w:szCs w:val="20"/>
+                <w:lang w:val="es" w:eastAsia="fr-FR"/>
+              </w:rPr>
+              <w:t>Python</w:t>
+            </w:r>
+            <w:r>
+              <w:rPr>
+                <w:rFonts w:ascii="Verdana" w:hAnsi="Verdana"/>
+                <w:color w:val="3A3A3A" w:themeColor="background2" w:themeShade="40"/>
+                <w:sz w:val="20"/>
+                <w:szCs w:val="20"/>
+                <w:lang w:val="es" w:eastAsia="fr-FR"/>
+              </w:rPr>
+              <w:t xml:space="preserve">, </w:t>
+            </w:r>
+            <w:r>
+              <w:rPr>
+                <w:rFonts w:ascii="Verdana" w:hAnsi="Verdana"/>
+                <w:color w:val="3A3A3A" w:themeColor="background2" w:themeShade="40"/>
+                <w:sz w:val="20"/>
+                <w:szCs w:val="20"/>
+                <w:lang w:val="es" w:eastAsia="fr-FR"/>
+              </w:rPr>
+              <w:t>PHP</w:t>
+            </w:r>
+            <w:r>
+              <w:rPr>
+                <w:rFonts w:ascii="Verdana" w:hAnsi="Verdana"/>
+                <w:color w:val="3A3A3A" w:themeColor="background2" w:themeShade="40"/>
+                <w:sz w:val="20"/>
+                <w:szCs w:val="20"/>
+                <w:lang w:val="es" w:eastAsia="fr-FR"/>
+              </w:rPr>
+              <w:t xml:space="preserve">, </w:t>
+            </w:r>
+            <w:r>
+              <w:rPr>
+                <w:rFonts w:ascii="Verdana" w:hAnsi="Verdana"/>
+                <w:color w:val="3A3A3A" w:themeColor="background2" w:themeShade="40"/>
+                <w:sz w:val="20"/>
+                <w:szCs w:val="20"/>
+                <w:lang w:val="es" w:eastAsia="fr-FR"/>
+              </w:rPr>
+              <w:t>Java</w:t>
+            </w:r>
+          </w:p>
+          <w:p>
+            <w:pPr>
+              <w:pStyle w:val="Prrafodelista"/>
+              <w:numPr>
+                <w:ilvl w:val="0"/>
+                <w:numId w:val="1"/>
+              </w:numPr>
+              <w:spacing w:after="160" w:line="278" w:lineRule="auto"/>
+              <w:rPr>
+                <w:rFonts w:ascii="Verdana" w:hAnsi="Verdana"/>
+                <w:color w:val="3A3A3A" w:themeColor="background2" w:themeShade="40"/>
+                <w:sz w:val="20"/>
+                <w:szCs w:val="20"/>
+                <w:lang w:val="en-US" w:eastAsia="fr-FR"/>
+              </w:rPr>
+            </w:pPr>
+            <w:r>
+              <w:rPr>
+                <w:rFonts w:ascii="Verdana" w:hAnsi="Verdana"/>
+                <w:color w:val="3A3A3A" w:themeColor="background2" w:themeShade="40"/>
+                <w:sz w:val="20"/>
+                <w:szCs w:val="20"/>
+                <w:lang w:val="en-US" w:eastAsia="fr-FR"/>
+              </w:rPr>
+              <w:t>Bootstrap</w:t>
+            </w:r>
+            <w:r>
+              <w:rPr>
+                <w:rFonts w:ascii="Verdana" w:hAnsi="Verdana"/>
+                <w:color w:val="3A3A3A" w:themeColor="background2" w:themeShade="40"/>
+                <w:sz w:val="20"/>
+                <w:szCs w:val="20"/>
+                <w:lang w:val="en-US" w:eastAsia="fr-FR"/>
+              </w:rPr>
+              <w:t xml:space="preserve">, </w:t>
+            </w:r>
+            <w:proofErr w:type="spellStart"/>
+            <w:r>
+              <w:rPr>
+                <w:rFonts w:ascii="Verdana" w:hAnsi="Verdana"/>
+                <w:color w:val="3A3A3A" w:themeColor="background2" w:themeShade="40"/>
+                <w:sz w:val="20"/>
+                <w:szCs w:val="20"/>
+                <w:lang w:val="en-US" w:eastAsia="fr-FR"/>
+              </w:rPr>
+              <w:t>Typescrip</w:t>
+            </w:r>
+            <w:proofErr w:type="spellEnd"/>
+            <w:r>
+              <w:rPr>
+                <w:rFonts w:ascii="Verdana" w:hAnsi="Verdana"/>
+                <w:color w:val="3A3A3A" w:themeColor="background2" w:themeShade="40"/>
+                <w:sz w:val="20"/>
+                <w:szCs w:val="20"/>
+                <w:lang w:val="en-US" w:eastAsia="fr-FR"/>
+              </w:rPr>
+              <w:t xml:space="preserve">, </w:t>
+            </w:r>
+            <w:r>
+              <w:rPr>
+                <w:rFonts w:ascii="Verdana" w:hAnsi="Verdana"/>
+                <w:color w:val="3A3A3A" w:themeColor="background2" w:themeShade="40"/>
+                <w:sz w:val="20"/>
+                <w:szCs w:val="20"/>
+                <w:lang w:val="en-US" w:eastAsia="fr-FR"/>
+              </w:rPr>
+              <w:t>React.js</w:t>
+            </w:r>
+            <w:r>
+              <w:rPr>
+                <w:rFonts w:ascii="Verdana" w:hAnsi="Verdana"/>
+                <w:color w:val="3A3A3A" w:themeColor="background2" w:themeShade="40"/>
+                <w:sz w:val="20"/>
+                <w:szCs w:val="20"/>
+                <w:lang w:val="en-US" w:eastAsia="fr-FR"/>
+              </w:rPr>
+              <w:t xml:space="preserve">, </w:t>
+            </w:r>
+            <w:proofErr w:type="spellStart"/>
+            <w:r>
+              <w:rPr>
+                <w:rFonts w:ascii="Verdana" w:hAnsi="Verdana"/>
+                <w:color w:val="3A3A3A" w:themeColor="background2" w:themeShade="40"/>
+                <w:sz w:val="20"/>
+                <w:szCs w:val="20"/>
+                <w:lang w:val="en-US" w:eastAsia="fr-FR"/>
+              </w:rPr>
+              <w:t>Laravel</w:t>
+            </w:r>
+            <w:proofErr w:type="spellEnd"/>
+            <w:r>
+              <w:rPr>
+                <w:rFonts w:ascii="Verdana" w:hAnsi="Verdana"/>
+                <w:color w:val="3A3A3A" w:themeColor="background2" w:themeShade="40"/>
+                <w:sz w:val="20"/>
+                <w:szCs w:val="20"/>
+                <w:lang w:val="en-US" w:eastAsia="fr-FR"/>
+              </w:rPr>
+              <w:t xml:space="preserve">, </w:t>
+            </w:r>
+            <w:proofErr w:type="spellStart"/>
+            <w:r>
+              <w:rPr>
+                <w:rFonts w:ascii="Verdana" w:hAnsi="Verdana"/>
+                <w:color w:val="3A3A3A" w:themeColor="background2" w:themeShade="40"/>
+                <w:sz w:val="20"/>
+                <w:szCs w:val="20"/>
+                <w:lang w:val="en-US" w:eastAsia="fr-FR"/>
+              </w:rPr>
+              <w:t>DataTables</w:t>
+            </w:r>
+            <w:proofErr w:type="spellEnd"/>
+          </w:p>
+          <w:p>
+            <w:pPr>
+              <w:pStyle w:val="Prrafodelista"/>
+              <w:numPr>
+                <w:ilvl w:val="0"/>
+                <w:numId w:val="1"/>
+              </w:numPr>
+              <w:rPr>
+                <w:rFonts w:ascii="Verdana" w:hAnsi="Verdana"/>
+                <w:color w:val="3A3A3A" w:themeColor="background2" w:themeShade="40"/>
+                <w:sz w:val="20"/>
+                <w:szCs w:val="20"/>
+                <w:lang w:val="es" w:eastAsia="fr-FR"/>
+              </w:rPr>
+            </w:pPr>
+            <w:r>
+              <w:rPr>
+                <w:rFonts w:ascii="Verdana" w:hAnsi="Verdana"/>
+                <w:color w:val="3A3A3A" w:themeColor="background2" w:themeShade="40"/>
+                <w:sz w:val="20"/>
+                <w:szCs w:val="20"/>
+                <w:lang w:val="es" w:eastAsia="fr-FR"/>
+              </w:rPr>
               <w:t xml:space="preserve">Microsoft </w:t>
             </w:r>
             <w:r>
@@ -4118,7 +5275,7 @@
                 <w:szCs w:val="20"/>
                 <w:lang w:val="es" w:eastAsia="fr-FR"/>
               </w:rPr>
-              <w:t xml:space="preserve">Excel: </w:t>
+              <w:t>Office</w:t>
             </w:r>
             <w:r>
               <w:rPr>
@@ -4128,7 +5285,17 @@
                 <w:szCs w:val="20"/>
                 <w:lang w:val="es" w:eastAsia="fr-FR"/>
               </w:rPr>
-              <w:t>Avanzado</w:t>
+              <w:t xml:space="preserve">: </w:t>
+            </w:r>
+            <w:r>
+              <w:rPr>
+                <w:rFonts w:ascii="Verdana" w:hAnsi="Verdana"/>
+                <w:color w:val="3A3A3A" w:themeColor="background2" w:themeShade="40"/>
+                <w:sz w:val="20"/>
+                <w:szCs w:val="20"/>
+                <w:lang w:val="es" w:eastAsia="fr-FR"/>
+              </w:rPr>
+              <w:t>Intermedio</w:t>
             </w:r>
           </w:p>
           <w:p>
@@ -4155,122 +5322,6 @@
                 <w:lang w:val="es" w:eastAsia="fr-FR"/>
               </w:rPr>
               <w:t>Realización de macros Excel</w:t>
-            </w:r>
-          </w:p>
-          <w:p>
-            <w:pPr>
-              <w:pStyle w:val="Prrafodelista"/>
-              <w:numPr>
-                <w:ilvl w:val="0"/>
-                <w:numId w:val="1"/>
-              </w:numPr>
-              <w:rPr>
-                <w:rFonts w:ascii="Verdana" w:hAnsi="Verdana"/>
-                <w:color w:val="3A3A3A" w:themeColor="background2" w:themeShade="40"/>
-                <w:sz w:val="20"/>
-                <w:szCs w:val="20"/>
-                <w:lang w:val="es" w:eastAsia="fr-FR"/>
-              </w:rPr>
-            </w:pPr>
-            <w:r>
-              <w:rPr>
-                <w:rFonts w:ascii="Verdana" w:hAnsi="Verdana"/>
-                <w:color w:val="3A3A3A" w:themeColor="background2" w:themeShade="40"/>
-                <w:sz w:val="20"/>
-                <w:szCs w:val="20"/>
-                <w:lang w:val="es" w:eastAsia="fr-FR"/>
-              </w:rPr>
-              <w:t xml:space="preserve">Microsoft </w:t>
-            </w:r>
-            <w:proofErr w:type="spellStart"/>
-            <w:r>
-              <w:rPr>
-                <w:rFonts w:ascii="Verdana" w:hAnsi="Verdana"/>
-                <w:color w:val="3A3A3A" w:themeColor="background2" w:themeShade="40"/>
-                <w:sz w:val="20"/>
-                <w:szCs w:val="20"/>
-                <w:lang w:val="es" w:eastAsia="fr-FR"/>
-              </w:rPr>
-              <w:t>Power</w:t>
-            </w:r>
-            <w:proofErr w:type="spellEnd"/>
-            <w:r>
-              <w:rPr>
-                <w:rFonts w:ascii="Verdana" w:hAnsi="Verdana"/>
-                <w:color w:val="3A3A3A" w:themeColor="background2" w:themeShade="40"/>
-                <w:sz w:val="20"/>
-                <w:szCs w:val="20"/>
-                <w:lang w:val="es" w:eastAsia="fr-FR"/>
-              </w:rPr>
-              <w:t xml:space="preserve"> Point: </w:t>
-            </w:r>
-            <w:r>
-              <w:rPr>
-                <w:rFonts w:ascii="Verdana" w:hAnsi="Verdana"/>
-                <w:color w:val="3A3A3A" w:themeColor="background2" w:themeShade="40"/>
-                <w:sz w:val="20"/>
-                <w:szCs w:val="20"/>
-                <w:lang w:val="es" w:eastAsia="fr-FR"/>
-              </w:rPr>
-              <w:t>Avanzado</w:t>
-            </w:r>
-          </w:p>
-          <w:p>
-            <w:pPr>
-              <w:pStyle w:val="Prrafodelista"/>
-              <w:numPr>
-                <w:ilvl w:val="0"/>
-                <w:numId w:val="1"/>
-              </w:numPr>
-              <w:rPr>
-                <w:rFonts w:ascii="Verdana" w:hAnsi="Verdana"/>
-                <w:color w:val="3A3A3A" w:themeColor="background2" w:themeShade="40"/>
-                <w:sz w:val="20"/>
-                <w:szCs w:val="20"/>
-                <w:lang w:val="es" w:eastAsia="fr-FR"/>
-              </w:rPr>
-            </w:pPr>
-            <w:r>
-              <w:rPr>
-                <w:rFonts w:ascii="Verdana" w:hAnsi="Verdana"/>
-                <w:color w:val="3A3A3A" w:themeColor="background2" w:themeShade="40"/>
-                <w:sz w:val="20"/>
-                <w:szCs w:val="20"/>
-                <w:lang w:val="es" w:eastAsia="fr-FR"/>
-              </w:rPr>
-              <w:t>Microsoft Word</w:t>
-            </w:r>
-            <w:r>
-              <w:rPr>
-                <w:rFonts w:ascii="Verdana" w:hAnsi="Verdana"/>
-                <w:color w:val="3A3A3A" w:themeColor="background2" w:themeShade="40"/>
-                <w:sz w:val="20"/>
-                <w:szCs w:val="20"/>
-                <w:lang w:val="en-US" w:eastAsia="fr-FR"/>
-              </w:rPr>
-              <w:t xml:space="preserve">: </w:t>
-            </w:r>
-            <w:proofErr w:type="spellStart"/>
-            <w:r>
-              <w:rPr>
-                <w:rFonts w:ascii="Verdana" w:hAnsi="Verdana"/>
-                <w:color w:val="3A3A3A" w:themeColor="background2" w:themeShade="40"/>
-                <w:sz w:val="20"/>
-                <w:szCs w:val="20"/>
-                <w:lang w:val="en-US" w:eastAsia="fr-FR"/>
-              </w:rPr>
-              <w:t>Avanzado</w:t>
-            </w:r>
-            <w:proofErr w:type="spellEnd"/>
-            <w:r>
-              <w:rPr>
-                <w:rFonts w:ascii="Verdana" w:hAnsi="Verdana"/>
-                <w:color w:val="3A3A3A" w:themeColor="background2" w:themeShade="40"/>
-                <w:sz w:val="20"/>
-                <w:szCs w:val="20"/>
-                <w:lang w:val="en-US" w:eastAsia="fr-FR"/>
-              </w:rPr>
-              <w:t>`</w:t>
             </w:r>
           </w:p>
           <w:p>
@@ -4326,58 +5377,6 @@
                 <w:lang w:val="es" w:eastAsia="fr-FR"/>
               </w:rPr>
             </w:pPr>
-            <w:r>
-              <w:rPr>
-                <w:rFonts w:ascii="Verdana" w:hAnsi="Verdana"/>
-                <w:color w:val="3A3A3A" w:themeColor="background2" w:themeShade="40"/>
-                <w:sz w:val="20"/>
-                <w:szCs w:val="20"/>
-                <w:lang w:val="es" w:eastAsia="fr-FR"/>
-              </w:rPr>
-              <w:t>Windows</w:t>
-            </w:r>
-          </w:p>
-          <w:p>
-            <w:pPr>
-              <w:pStyle w:val="Prrafodelista"/>
-              <w:numPr>
-                <w:ilvl w:val="0"/>
-                <w:numId w:val="1"/>
-              </w:numPr>
-              <w:rPr>
-                <w:rFonts w:ascii="Verdana" w:hAnsi="Verdana"/>
-                <w:color w:val="3A3A3A" w:themeColor="background2" w:themeShade="40"/>
-                <w:sz w:val="20"/>
-                <w:szCs w:val="20"/>
-                <w:lang w:val="es" w:eastAsia="fr-FR"/>
-              </w:rPr>
-            </w:pPr>
-            <w:r>
-              <w:rPr>
-                <w:rFonts w:ascii="Verdana" w:hAnsi="Verdana"/>
-                <w:color w:val="3A3A3A" w:themeColor="background2" w:themeShade="40"/>
-                <w:sz w:val="20"/>
-                <w:szCs w:val="20"/>
-                <w:lang w:val="es" w:eastAsia="fr-FR"/>
-              </w:rPr>
-              <w:t>Linux</w:t>
-            </w:r>
-          </w:p>
-          <w:p>
-            <w:pPr>
-              <w:pStyle w:val="Prrafodelista"/>
-              <w:numPr>
-                <w:ilvl w:val="0"/>
-                <w:numId w:val="1"/>
-              </w:numPr>
-              <w:rPr>
-                <w:rFonts w:ascii="Verdana" w:hAnsi="Verdana"/>
-                <w:color w:val="3A3A3A" w:themeColor="background2" w:themeShade="40"/>
-                <w:sz w:val="20"/>
-                <w:szCs w:val="20"/>
-                <w:lang w:val="es" w:eastAsia="fr-FR"/>
-              </w:rPr>
-            </w:pPr>
             <w:proofErr w:type="spellStart"/>
             <w:r>
               <w:rPr>
@@ -4385,9 +5384,9 @@
                 <w:color w:val="3A3A3A" w:themeColor="background2" w:themeShade="40"/>
                 <w:sz w:val="20"/>
                 <w:szCs w:val="20"/>
-                <w:lang w:val="es" w:eastAsia="fr-FR"/>
+                <w:lang w:val="en-US" w:eastAsia="fr-FR"/>
               </w:rPr>
-              <w:t>Vmware</w:t>
+              <w:t>VirtualBox</w:t>
             </w:r>
             <w:proofErr w:type="spellEnd"/>
           </w:p>
@@ -4414,24 +5413,28 @@
                 <w:szCs w:val="20"/>
                 <w:lang w:val="es" w:eastAsia="fr-FR"/>
               </w:rPr>
-              <w:t>Python</w:t>
+              <w:t>Redes</w:t>
             </w:r>
-          </w:p>
-          <w:p>
-            <w:pPr>
-              <w:pStyle w:val="Prrafodelista"/>
-              <w:numPr>
-                <w:ilvl w:val="0"/>
-                <w:numId w:val="1"/>
-              </w:numPr>
+            <w:r>
               <w:rPr>
                 <w:rFonts w:ascii="Verdana" w:hAnsi="Verdana"/>
                 <w:color w:val="3A3A3A" w:themeColor="background2" w:themeShade="40"/>
                 <w:sz w:val="20"/>
                 <w:szCs w:val="20"/>
-                <w:lang w:val="es" w:eastAsia="fr-FR"/>
+                <w:lang w:val="en-US" w:eastAsia="fr-FR"/>
               </w:rPr>
-            </w:pPr>
+              <w:t xml:space="preserve"> (</w:t>
+            </w:r>
+            <w:r>
+              <w:rPr>
+                <w:rFonts w:ascii="Verdana" w:hAnsi="Verdana"/>
+                <w:color w:val="3A3A3A" w:themeColor="background2" w:themeShade="40"/>
+                <w:sz w:val="20"/>
+                <w:szCs w:val="20"/>
+                <w:lang w:val="en-US" w:eastAsia="fr-FR"/>
+              </w:rPr>
+              <w:t xml:space="preserve">LAN, WAN, </w:t>
+            </w:r>
             <w:proofErr w:type="spellStart"/>
             <w:r>
               <w:rPr>
@@ -4439,53 +5442,21 @@
                 <w:color w:val="3A3A3A" w:themeColor="background2" w:themeShade="40"/>
                 <w:sz w:val="20"/>
                 <w:szCs w:val="20"/>
-                <w:lang w:val="es" w:eastAsia="fr-FR"/>
+                <w:lang w:val="en-US" w:eastAsia="fr-FR"/>
               </w:rPr>
-              <w:t>Bootstrap</w:t>
+              <w:t>Wifi</w:t>
             </w:r>
             <w:proofErr w:type="spellEnd"/>
-          </w:p>
-          <w:p>
-            <w:pPr>
-              <w:pStyle w:val="Prrafodelista"/>
-              <w:numPr>
-                <w:ilvl w:val="0"/>
-                <w:numId w:val="1"/>
-              </w:numPr>
-              <w:rPr>
-                <w:rFonts w:ascii="Verdana" w:hAnsi="Verdana"/>
-                <w:color w:val="3A3A3A" w:themeColor="background2" w:themeShade="40"/>
-                <w:sz w:val="20"/>
-                <w:szCs w:val="20"/>
-                <w:lang w:val="es" w:eastAsia="fr-FR"/>
-              </w:rPr>
-            </w:pPr>
             <w:r>
               <w:rPr>
                 <w:rFonts w:ascii="Verdana" w:hAnsi="Verdana"/>
                 <w:color w:val="3A3A3A" w:themeColor="background2" w:themeShade="40"/>
                 <w:sz w:val="20"/>
                 <w:szCs w:val="20"/>
-                <w:lang w:val="es" w:eastAsia="fr-FR"/>
+                <w:lang w:val="en-US" w:eastAsia="fr-FR"/>
               </w:rPr>
-              <w:t>Adobe Photoshop</w:t>
+              <w:t xml:space="preserve">, </w:t>
             </w:r>
-          </w:p>
-          <w:p>
-            <w:pPr>
-              <w:pStyle w:val="Prrafodelista"/>
-              <w:numPr>
-                <w:ilvl w:val="0"/>
-                <w:numId w:val="1"/>
-              </w:numPr>
-              <w:rPr>
-                <w:rFonts w:ascii="Verdana" w:hAnsi="Verdana"/>
-                <w:color w:val="3A3A3A" w:themeColor="background2" w:themeShade="40"/>
-                <w:sz w:val="20"/>
-                <w:szCs w:val="20"/>
-                <w:lang w:val="es" w:eastAsia="fr-FR"/>
-              </w:rPr>
-            </w:pPr>
             <w:proofErr w:type="spellStart"/>
             <w:r>
               <w:rPr>
@@ -4493,11 +5464,43 @@
                 <w:color w:val="3A3A3A" w:themeColor="background2" w:themeShade="40"/>
                 <w:sz w:val="20"/>
                 <w:szCs w:val="20"/>
-                <w:lang w:val="es" w:eastAsia="fr-FR"/>
+                <w:lang w:val="en-US" w:eastAsia="fr-FR"/>
               </w:rPr>
-              <w:t>MySQL</w:t>
+              <w:t>Cableado</w:t>
             </w:r>
             <w:proofErr w:type="spellEnd"/>
+            <w:r>
+              <w:rPr>
+                <w:rFonts w:ascii="Verdana" w:hAnsi="Verdana"/>
+                <w:color w:val="3A3A3A" w:themeColor="background2" w:themeShade="40"/>
+                <w:sz w:val="20"/>
+                <w:szCs w:val="20"/>
+                <w:lang w:val="en-US" w:eastAsia="fr-FR"/>
+              </w:rPr>
+              <w:t xml:space="preserve"> </w:t>
+            </w:r>
+            <w:proofErr w:type="spellStart"/>
+            <w:r>
+              <w:rPr>
+                <w:rFonts w:ascii="Verdana" w:hAnsi="Verdana"/>
+                <w:color w:val="3A3A3A" w:themeColor="background2" w:themeShade="40"/>
+                <w:sz w:val="20"/>
+                <w:szCs w:val="20"/>
+                <w:lang w:val="en-US" w:eastAsia="fr-FR"/>
+              </w:rPr>
+              <w:t>estructurado</w:t>
+            </w:r>
+            <w:proofErr w:type="spellEnd"/>
+            <w:r>
+              <w:rPr>
+                <w:rFonts w:ascii="Verdana" w:hAnsi="Verdana"/>
+                <w:color w:val="3A3A3A" w:themeColor="background2" w:themeShade="40"/>
+                <w:sz w:val="20"/>
+                <w:szCs w:val="20"/>
+                <w:lang w:val="en-US" w:eastAsia="fr-FR"/>
+              </w:rPr>
+              <w:t>)</w:t>
+            </w:r>
           </w:p>
           <w:p>
             <w:pPr>
@@ -4597,32 +5600,6 @@
                 <w:lang w:val="es" w:eastAsia="fr-FR"/>
               </w:rPr>
             </w:pPr>
-            <w:r>
-              <w:rPr>
-                <w:rFonts w:ascii="Verdana" w:hAnsi="Verdana"/>
-                <w:color w:val="3A3A3A" w:themeColor="background2" w:themeShade="40"/>
-                <w:sz w:val="20"/>
-                <w:szCs w:val="20"/>
-                <w:lang w:val="es" w:eastAsia="fr-FR"/>
-              </w:rPr>
-              <w:t>SQL</w:t>
-            </w:r>
-          </w:p>
-          <w:p>
-            <w:pPr>
-              <w:pStyle w:val="Prrafodelista"/>
-              <w:numPr>
-                <w:ilvl w:val="0"/>
-                <w:numId w:val="1"/>
-              </w:numPr>
-              <w:rPr>
-                <w:rFonts w:ascii="Verdana" w:hAnsi="Verdana"/>
-                <w:color w:val="3A3A3A" w:themeColor="background2" w:themeShade="40"/>
-                <w:sz w:val="20"/>
-                <w:szCs w:val="20"/>
-                <w:lang w:val="es" w:eastAsia="fr-FR"/>
-              </w:rPr>
-            </w:pPr>
             <w:proofErr w:type="spellStart"/>
             <w:r>
               <w:rPr>
@@ -4699,140 +5676,7 @@
                 <w:lang w:val="es" w:eastAsia="fr-FR"/>
               </w:rPr>
             </w:pPr>
-            <w:r>
-              <w:rPr>
-                <w:rFonts w:ascii="Verdana" w:hAnsi="Verdana"/>
-                <w:color w:val="3A3A3A" w:themeColor="background2" w:themeShade="40"/>
-                <w:sz w:val="20"/>
-                <w:szCs w:val="20"/>
-                <w:lang w:val="es" w:eastAsia="fr-FR"/>
-              </w:rPr>
-              <w:t>PHP</w:t>
-            </w:r>
-          </w:p>
-          <w:p>
-            <w:pPr>
-              <w:pStyle w:val="Prrafodelista"/>
-              <w:numPr>
-                <w:ilvl w:val="0"/>
-                <w:numId w:val="1"/>
-              </w:numPr>
-              <w:rPr>
-                <w:rFonts w:ascii="Verdana" w:hAnsi="Verdana"/>
-                <w:color w:val="3A3A3A" w:themeColor="background2" w:themeShade="40"/>
-                <w:sz w:val="20"/>
-                <w:szCs w:val="20"/>
-                <w:lang w:val="es" w:eastAsia="fr-FR"/>
-              </w:rPr>
-            </w:pPr>
             <w:proofErr w:type="spellStart"/>
-            <w:r>
-              <w:rPr>
-                <w:rFonts w:ascii="Verdana" w:hAnsi="Verdana"/>
-                <w:color w:val="3A3A3A" w:themeColor="background2" w:themeShade="40"/>
-                <w:sz w:val="20"/>
-                <w:szCs w:val="20"/>
-                <w:lang w:val="es" w:eastAsia="fr-FR"/>
-              </w:rPr>
-              <w:t>Laravel</w:t>
-            </w:r>
-            <w:proofErr w:type="spellEnd"/>
-          </w:p>
-          <w:p>
-            <w:pPr>
-              <w:pStyle w:val="Prrafodelista"/>
-              <w:numPr>
-                <w:ilvl w:val="0"/>
-                <w:numId w:val="1"/>
-              </w:numPr>
-              <w:rPr>
-                <w:rFonts w:ascii="Verdana" w:hAnsi="Verdana"/>
-                <w:color w:val="3A3A3A" w:themeColor="background2" w:themeShade="40"/>
-                <w:sz w:val="20"/>
-                <w:szCs w:val="20"/>
-                <w:lang w:val="es" w:eastAsia="fr-FR"/>
-              </w:rPr>
-            </w:pPr>
-            <w:r>
-              <w:rPr>
-                <w:rFonts w:ascii="Verdana" w:hAnsi="Verdana"/>
-                <w:color w:val="3A3A3A" w:themeColor="background2" w:themeShade="40"/>
-                <w:sz w:val="20"/>
-                <w:szCs w:val="20"/>
-                <w:lang w:val="es" w:eastAsia="fr-FR"/>
-              </w:rPr>
-              <w:t>JavaScript</w:t>
-            </w:r>
-          </w:p>
-          <w:p>
-            <w:pPr>
-              <w:pStyle w:val="Prrafodelista"/>
-              <w:numPr>
-                <w:ilvl w:val="0"/>
-                <w:numId w:val="1"/>
-              </w:numPr>
-              <w:rPr>
-                <w:rFonts w:ascii="Verdana" w:hAnsi="Verdana"/>
-                <w:color w:val="3A3A3A" w:themeColor="background2" w:themeShade="40"/>
-                <w:sz w:val="20"/>
-                <w:szCs w:val="20"/>
-                <w:lang w:val="es" w:eastAsia="fr-FR"/>
-              </w:rPr>
-            </w:pPr>
-            <w:proofErr w:type="spellStart"/>
-            <w:r>
-              <w:rPr>
-                <w:rFonts w:ascii="Verdana" w:hAnsi="Verdana"/>
-                <w:color w:val="3A3A3A" w:themeColor="background2" w:themeShade="40"/>
-                <w:sz w:val="20"/>
-                <w:szCs w:val="20"/>
-                <w:lang w:val="es" w:eastAsia="fr-FR"/>
-              </w:rPr>
-              <w:t>Typescrip</w:t>
-            </w:r>
-            <w:proofErr w:type="spellEnd"/>
-          </w:p>
-          <w:p>
-            <w:pPr>
-              <w:pStyle w:val="Prrafodelista"/>
-              <w:numPr>
-                <w:ilvl w:val="0"/>
-                <w:numId w:val="1"/>
-              </w:numPr>
-              <w:rPr>
-                <w:rFonts w:ascii="Verdana" w:hAnsi="Verdana"/>
-                <w:color w:val="3A3A3A" w:themeColor="background2" w:themeShade="40"/>
-                <w:sz w:val="20"/>
-                <w:szCs w:val="20"/>
-                <w:lang w:val="es" w:eastAsia="fr-FR"/>
-              </w:rPr>
-            </w:pPr>
-            <w:r>
-              <w:rPr>
-                <w:rFonts w:ascii="Verdana" w:hAnsi="Verdana"/>
-                <w:color w:val="3A3A3A" w:themeColor="background2" w:themeShade="40"/>
-                <w:sz w:val="20"/>
-                <w:szCs w:val="20"/>
-                <w:lang w:val="es" w:eastAsia="fr-FR"/>
-              </w:rPr>
-              <w:t>React.js</w:t>
-            </w:r>
-          </w:p>
-          <w:p>
-            <w:pPr>
-              <w:pStyle w:val="Prrafodelista"/>
-              <w:numPr>
-                <w:ilvl w:val="0"/>
-                <w:numId w:val="1"/>
-              </w:numPr>
-              <w:rPr>
-                <w:rFonts w:ascii="Verdana" w:hAnsi="Verdana"/>
-                <w:color w:val="3A3A3A" w:themeColor="background2" w:themeShade="40"/>
-                <w:sz w:val="20"/>
-                <w:szCs w:val="20"/>
-                <w:lang w:val="es" w:eastAsia="fr-FR"/>
-              </w:rPr>
-            </w:pPr>
             <w:r>
               <w:rPr>
                 <w:rFonts w:ascii="Verdana" w:hAnsi="Verdana"/>
@@ -4843,34 +5687,7 @@
               </w:rPr>
               <w:t>CPanel</w:t>
             </w:r>
-            <w:bookmarkStart w:id="0" w:name="_GoBack"/>
-            <w:bookmarkEnd w:id="0"/>
-          </w:p>
-          <w:p>
-            <w:pPr>
-              <w:pStyle w:val="Prrafodelista"/>
-              <w:numPr>
-                <w:ilvl w:val="0"/>
-                <w:numId w:val="1"/>
-              </w:numPr>
-              <w:rPr>
-                <w:rFonts w:ascii="Verdana" w:hAnsi="Verdana"/>
-                <w:color w:val="3A3A3A" w:themeColor="background2" w:themeShade="40"/>
-                <w:sz w:val="20"/>
-                <w:szCs w:val="20"/>
-                <w:lang w:val="es" w:eastAsia="fr-FR"/>
-              </w:rPr>
-            </w:pPr>
-            <w:r>
-              <w:rPr>
-                <w:rFonts w:ascii="Verdana" w:hAnsi="Verdana"/>
-                <w:color w:val="3A3A3A" w:themeColor="background2" w:themeShade="40"/>
-                <w:sz w:val="20"/>
-                <w:szCs w:val="20"/>
-                <w:lang w:val="es" w:eastAsia="fr-FR"/>
-              </w:rPr>
-              <w:t>Java</w:t>
-            </w:r>
+            <w:proofErr w:type="spellEnd"/>
           </w:p>
           <w:p>
             <w:pPr>
@@ -4901,6 +5718,11 @@
           <w:p>
             <w:pPr>
               <w:pStyle w:val="Prrafodelista"/>
+              <w:numPr>
+                <w:ilvl w:val="0"/>
+                <w:numId w:val="1"/>
+              </w:numPr>
+              <w:spacing w:after="160" w:line="278" w:lineRule="auto"/>
               <w:rPr>
                 <w:rFonts w:ascii="Verdana" w:hAnsi="Verdana"/>
                 <w:color w:val="3A3A3A" w:themeColor="background2" w:themeShade="40"/>
@@ -4909,6 +5731,99 @@
                 <w:lang w:val="es" w:eastAsia="fr-FR"/>
               </w:rPr>
             </w:pPr>
+            <w:r>
+              <w:rPr>
+                <w:rFonts w:ascii="Verdana" w:hAnsi="Verdana"/>
+                <w:color w:val="3A3A3A" w:themeColor="background2" w:themeShade="40"/>
+                <w:sz w:val="20"/>
+                <w:szCs w:val="20"/>
+                <w:lang w:val="es" w:eastAsia="fr-FR"/>
+              </w:rPr>
+              <w:t>Adobe Photoshop</w:t>
+            </w:r>
+          </w:p>
+          <w:p>
+            <w:pPr>
+              <w:pStyle w:val="Prrafodelista"/>
+              <w:numPr>
+                <w:ilvl w:val="0"/>
+                <w:numId w:val="1"/>
+              </w:numPr>
+              <w:spacing w:after="160" w:line="278" w:lineRule="auto"/>
+              <w:rPr>
+                <w:rFonts w:ascii="Verdana" w:hAnsi="Verdana"/>
+                <w:color w:val="3A3A3A" w:themeColor="background2" w:themeShade="40"/>
+                <w:sz w:val="20"/>
+                <w:szCs w:val="20"/>
+                <w:lang w:val="es" w:eastAsia="fr-FR"/>
+              </w:rPr>
+            </w:pPr>
+            <w:r>
+              <w:rPr>
+                <w:rFonts w:ascii="Verdana" w:hAnsi="Verdana"/>
+                <w:color w:val="3A3A3A" w:themeColor="background2" w:themeShade="40"/>
+                <w:sz w:val="20"/>
+                <w:szCs w:val="20"/>
+                <w:lang w:val="es" w:eastAsia="fr-FR"/>
+              </w:rPr>
+              <w:t>Windows</w:t>
+            </w:r>
+          </w:p>
+          <w:p>
+            <w:pPr>
+              <w:pStyle w:val="Prrafodelista"/>
+              <w:numPr>
+                <w:ilvl w:val="0"/>
+                <w:numId w:val="1"/>
+              </w:numPr>
+              <w:spacing w:after="160" w:line="278" w:lineRule="auto"/>
+              <w:rPr>
+                <w:rFonts w:ascii="Verdana" w:hAnsi="Verdana"/>
+                <w:color w:val="3A3A3A" w:themeColor="background2" w:themeShade="40"/>
+                <w:sz w:val="20"/>
+                <w:szCs w:val="20"/>
+                <w:lang w:val="es" w:eastAsia="fr-FR"/>
+              </w:rPr>
+            </w:pPr>
+            <w:r>
+              <w:rPr>
+                <w:rFonts w:ascii="Verdana" w:hAnsi="Verdana"/>
+                <w:color w:val="3A3A3A" w:themeColor="background2" w:themeShade="40"/>
+                <w:sz w:val="20"/>
+                <w:szCs w:val="20"/>
+                <w:lang w:val="es" w:eastAsia="fr-FR"/>
+              </w:rPr>
+              <w:t>Linux</w:t>
+            </w:r>
+          </w:p>
+          <w:p>
+            <w:pPr>
+              <w:pStyle w:val="Prrafodelista"/>
+              <w:numPr>
+                <w:ilvl w:val="0"/>
+                <w:numId w:val="1"/>
+              </w:numPr>
+              <w:spacing w:after="160" w:line="278" w:lineRule="auto"/>
+              <w:rPr>
+                <w:rFonts w:ascii="Verdana" w:hAnsi="Verdana"/>
+                <w:color w:val="3A3A3A" w:themeColor="background2" w:themeShade="40"/>
+                <w:sz w:val="20"/>
+                <w:szCs w:val="20"/>
+                <w:lang w:val="es" w:eastAsia="fr-FR"/>
+              </w:rPr>
+            </w:pPr>
+            <w:proofErr w:type="spellStart"/>
+            <w:r>
+              <w:rPr>
+                <w:rFonts w:ascii="Verdana" w:hAnsi="Verdana"/>
+                <w:color w:val="3A3A3A" w:themeColor="background2" w:themeShade="40"/>
+                <w:sz w:val="20"/>
+                <w:szCs w:val="20"/>
+                <w:lang w:val="es" w:eastAsia="fr-FR"/>
+              </w:rPr>
+              <w:t>Vmware</w:t>
+            </w:r>
+            <w:proofErr w:type="spellEnd"/>
           </w:p>
           <w:p>
             <w:pPr>
@@ -4932,6 +5847,17 @@
           <w:szCs w:val="20"/>
         </w:rPr>
       </w:pPr>
+      <w:r>
+        <w:rPr>
+          <w:rFonts w:ascii="Verdana" w:hAnsi="Verdana"/>
+          <w:b/>
+          <w:color w:val="3A3A3A" w:themeColor="background2" w:themeShade="40"/>
+          <w:sz w:val="20"/>
+          <w:szCs w:val="20"/>
+          <w:lang w:eastAsia="fr-FR"/>
+        </w:rPr>
+        <w:t xml:space="preserve">       </w:t>
+      </w:r>
       <w:r>
         <w:rPr>
           <w:rFonts w:ascii="Verdana" w:hAnsi="Verdana"/>
@@ -5030,7 +5956,6 @@
     <w:p>
       <w:pPr>
         <w:spacing w:after="0"/>
-        <w:ind w:firstLine="360"/>
         <w:jc w:val="both"/>
         <w:rPr>
           <w:rFonts w:ascii="Verdana" w:hAnsi="Verdana"/>
@@ -5054,7 +5979,7 @@
         <mc:AlternateContent>
           <mc:Choice Requires="wps">
             <w:drawing>
-              <wp:anchor distT="0" distB="0" distL="114300" distR="114300" simplePos="0" relativeHeight="251680768" behindDoc="0" locked="0" layoutInCell="1" allowOverlap="1" wp14:anchorId="7CD747C9" wp14:editId="11232467">
+              <wp:anchor distT="0" distB="0" distL="114300" distR="114300" simplePos="0" relativeHeight="251680768" behindDoc="0" locked="0" layoutInCell="1" allowOverlap="1" wp14:anchorId="7CD747C9" wp14:editId="595952A4">
                 <wp:simplePos x="0" y="0"/>
                 <wp:positionH relativeFrom="column">
                   <wp:posOffset>-231775</wp:posOffset>
@@ -5107,7 +6032,7 @@
           </mc:Choice>
           <mc:Fallback>
             <w:pict>
-              <v:line w14:anchorId="066CDAB4" id="Conector recto 4" o:spid="_x0000_s1026" style="position:absolute;flip:y;z-index:251680768;visibility:visible;mso-wrap-style:square;mso-height-percent:0;mso-wrap-distance-left:9pt;mso-wrap-distance-top:0;mso-wrap-distance-right:9pt;mso-wrap-distance-bottom:0;mso-position-horizontal:absolute;mso-position-horizontal-relative:text;mso-position-vertical:absolute;mso-position-vertical-relative:text;mso-height-percent:0;mso-height-relative:margin" from="-18.25pt,80.45pt" to="557.75pt,80.45pt" o:gfxdata="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" strokecolor="black [3200]" strokeweight="1pt">
+              <v:line w14:anchorId="6DB32E2B" id="Conector recto 4" o:spid="_x0000_s1026" style="position:absolute;flip:y;z-index:251680768;visibility:visible;mso-wrap-style:square;mso-height-percent:0;mso-wrap-distance-left:9pt;mso-wrap-distance-top:0;mso-wrap-distance-right:9pt;mso-wrap-distance-bottom:0;mso-position-horizontal:absolute;mso-position-horizontal-relative:text;mso-position-vertical:absolute;mso-position-vertical-relative:text;mso-height-percent:0;mso-height-relative:margin" from="-18.25pt,80.45pt" to="557.75pt,80.45pt" o:gfxdata="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" strokecolor="black [3200]" strokeweight="1pt">
                 <v:stroke joinstyle="miter"/>
               </v:line>
             </w:pict>
@@ -5251,7 +6176,29 @@
                 <w:szCs w:val="20"/>
                 <w:lang w:eastAsia="fr-FR"/>
               </w:rPr>
-              <w:t xml:space="preserve">  OTROS</w:t>
+              <w:t xml:space="preserve"> </w:t>
+            </w:r>
+            <w:r>
+              <w:rPr>
+                <w:rFonts w:ascii="Verdana" w:hAnsi="Verdana"/>
+                <w:b/>
+                <w:color w:val="3A3A3A" w:themeColor="background2" w:themeShade="40"/>
+                <w:sz w:val="20"/>
+                <w:szCs w:val="20"/>
+                <w:lang w:eastAsia="fr-FR"/>
+              </w:rPr>
+              <w:t xml:space="preserve">  </w:t>
+            </w:r>
+            <w:r>
+              <w:rPr>
+                <w:rFonts w:ascii="Verdana" w:hAnsi="Verdana"/>
+                <w:b/>
+                <w:color w:val="3A3A3A" w:themeColor="background2" w:themeShade="40"/>
+                <w:sz w:val="20"/>
+                <w:szCs w:val="20"/>
+                <w:lang w:eastAsia="fr-FR"/>
+              </w:rPr>
+              <w:t xml:space="preserve"> OTROS</w:t>
             </w:r>
           </w:p>
           <w:p>
@@ -5271,7 +6218,7 @@
           <w:tbl>
             <w:tblPr>
               <w:tblStyle w:val="Tablaconcuadrcula"/>
-              <w:tblW w:w="0" w:type="auto"/>
+              <w:tblW w:w="5311" w:type="dxa"/>
               <w:tblBorders>
                 <w:top w:val="none" w:sz="0" w:space="0" w:color="auto"/>
                 <w:left w:val="none" w:sz="0" w:space="0" w:color="auto"/>
@@ -5283,16 +6230,16 @@
               <w:tblLook w:val="04A0" w:firstRow="1" w:lastRow="0" w:firstColumn="1" w:lastColumn="0" w:noHBand="0" w:noVBand="1"/>
             </w:tblPr>
             <w:tblGrid>
-              <w:gridCol w:w="3886"/>
-              <w:gridCol w:w="1422"/>
+              <w:gridCol w:w="4722"/>
+              <w:gridCol w:w="589"/>
             </w:tblGrid>
             <w:tr>
               <w:trPr>
-                <w:trHeight w:val="431"/>
+                <w:trHeight w:val="1015"/>
               </w:trPr>
               <w:tc>
                 <w:tcPr>
-                  <w:tcW w:w="3886" w:type="dxa"/>
+                  <w:tcW w:w="4722" w:type="dxa"/>
                 </w:tcPr>
                 <w:p>
                   <w:pPr>
@@ -5309,7 +6256,6 @@
                       <w:lang w:val="es" w:eastAsia="fr-FR"/>
                     </w:rPr>
                   </w:pPr>
-                  <w:proofErr w:type="spellStart"/>
                   <w:r>
                     <w:rPr>
                       <w:rFonts w:ascii="Verdana" w:hAnsi="Verdana"/>
@@ -5318,9 +6264,8 @@
                       <w:szCs w:val="20"/>
                       <w:lang w:val="es" w:eastAsia="fr-FR"/>
                     </w:rPr>
-                    <w:t>Disponilidad</w:t>
+                    <w:t>Disponi</w:t>
                   </w:r>
-                  <w:proofErr w:type="spellEnd"/>
                   <w:r>
                     <w:rPr>
                       <w:rFonts w:ascii="Verdana" w:hAnsi="Verdana"/>
@@ -5329,8 +6274,72 @@
                       <w:szCs w:val="20"/>
                       <w:lang w:val="es" w:eastAsia="fr-FR"/>
                     </w:rPr>
-                    <w:t xml:space="preserve"> para viajar: SI</w:t>
+                    <w:t>bi</w:t>
                   </w:r>
+                  <w:r>
+                    <w:rPr>
+                      <w:rFonts w:ascii="Verdana" w:hAnsi="Verdana"/>
+                      <w:color w:val="3A3A3A" w:themeColor="background2" w:themeShade="40"/>
+                      <w:sz w:val="20"/>
+                      <w:szCs w:val="20"/>
+                      <w:lang w:val="es" w:eastAsia="fr-FR"/>
+                    </w:rPr>
+                    <w:t>lidad para viajar: SI</w:t>
+                  </w:r>
+                </w:p>
+                <w:p>
+                  <w:pPr>
+                    <w:pStyle w:val="Prrafodelista"/>
+                    <w:numPr>
+                      <w:ilvl w:val="0"/>
+                      <w:numId w:val="5"/>
+                    </w:numPr>
+                    <w:rPr>
+                      <w:rFonts w:ascii="Verdana" w:hAnsi="Verdana"/>
+                      <w:color w:val="3A3A3A" w:themeColor="background2" w:themeShade="40"/>
+                      <w:sz w:val="20"/>
+                      <w:szCs w:val="20"/>
+                      <w:lang w:val="es" w:eastAsia="fr-FR"/>
+                    </w:rPr>
+                  </w:pPr>
+                  <w:r>
+                    <w:rPr>
+                      <w:rFonts w:ascii="Verdana" w:hAnsi="Verdana"/>
+                      <w:color w:val="3A3A3A" w:themeColor="background2" w:themeShade="40"/>
+                      <w:sz w:val="20"/>
+                      <w:szCs w:val="20"/>
+                      <w:lang w:val="es" w:eastAsia="fr-FR"/>
+                    </w:rPr>
+                    <w:t>Pretensiones Salariales: 1500 soles</w:t>
+                  </w:r>
+                </w:p>
+                <w:p>
+                  <w:pPr>
+                    <w:pStyle w:val="Prrafodelista"/>
+                    <w:ind w:left="0"/>
+                    <w:rPr>
+                      <w:rFonts w:ascii="Verdana" w:hAnsi="Verdana"/>
+                      <w:b/>
+                      <w:color w:val="3A3A3A" w:themeColor="background2" w:themeShade="40"/>
+                      <w:sz w:val="20"/>
+                      <w:szCs w:val="20"/>
+                      <w:lang w:eastAsia="fr-FR"/>
+                    </w:rPr>
+                  </w:pPr>
+                </w:p>
+                <w:p>
+                  <w:pPr>
+                    <w:pStyle w:val="Prrafodelista"/>
+                    <w:ind w:left="0"/>
+                    <w:rPr>
+                      <w:rFonts w:ascii="Verdana" w:hAnsi="Verdana"/>
+                      <w:b/>
+                      <w:color w:val="3A3A3A" w:themeColor="background2" w:themeShade="40"/>
+                      <w:sz w:val="20"/>
+                      <w:szCs w:val="20"/>
+                      <w:lang w:eastAsia="fr-FR"/>
+                    </w:rPr>
+                  </w:pPr>
                 </w:p>
                 <w:p>
                   <w:pPr>
@@ -5348,7 +6357,7 @@
               </w:tc>
               <w:tc>
                 <w:tcPr>
-                  <w:tcW w:w="1422" w:type="dxa"/>
+                  <w:tcW w:w="589" w:type="dxa"/>
                 </w:tcPr>
                 <w:p>
                   <w:pPr>
@@ -5365,19 +6374,6 @@
               </w:tc>
             </w:tr>
           </w:tbl>
-          <w:p>
-            <w:pPr>
-              <w:pStyle w:val="Prrafodelista"/>
-              <w:ind w:left="0"/>
-              <w:rPr>
-                <w:rFonts w:ascii="Verdana" w:hAnsi="Verdana"/>
-                <w:color w:val="3A3A3A" w:themeColor="background2" w:themeShade="40"/>
-                <w:sz w:val="20"/>
-                <w:szCs w:val="20"/>
-                <w:lang w:val="es" w:eastAsia="fr-FR"/>
-              </w:rPr>
-            </w:pPr>
-          </w:p>
           <w:p>
             <w:pPr>
               <w:pStyle w:val="Prrafodelista"/>
@@ -5419,6 +6415,7 @@
                 <w:szCs w:val="20"/>
                 <w:lang w:val="es" w:eastAsia="fr-FR"/>
               </w:rPr>
+              <w:lastRenderedPageBreak/>
               <w:t>Creatividad</w:t>
             </w:r>
           </w:p>
@@ -5535,6 +6532,32 @@
           </w:p>
           <w:p>
             <w:pPr>
+              <w:pStyle w:val="Prrafodelista"/>
+              <w:numPr>
+                <w:ilvl w:val="0"/>
+                <w:numId w:val="1"/>
+              </w:numPr>
+              <w:rPr>
+                <w:rFonts w:ascii="Verdana" w:hAnsi="Verdana"/>
+                <w:color w:val="3A3A3A" w:themeColor="background2" w:themeShade="40"/>
+                <w:sz w:val="20"/>
+                <w:szCs w:val="20"/>
+                <w:lang w:val="es" w:eastAsia="fr-FR"/>
+              </w:rPr>
+            </w:pPr>
+            <w:r>
+              <w:rPr>
+                <w:rFonts w:ascii="Verdana" w:hAnsi="Verdana"/>
+                <w:color w:val="3A3A3A" w:themeColor="background2" w:themeShade="40"/>
+                <w:sz w:val="20"/>
+                <w:szCs w:val="20"/>
+                <w:lang w:val="es" w:eastAsia="fr-FR"/>
+              </w:rPr>
+              <w:t>Disponibilidad: Inmediata</w:t>
+            </w:r>
+          </w:p>
+          <w:p>
+            <w:pPr>
               <w:rPr>
                 <w:lang w:val="es" w:eastAsia="fr-FR"/>
               </w:rPr>
@@ -5545,10 +6568,11 @@
     </w:tbl>
     <w:p>
       <w:pPr>
-        <w:spacing w:after="0"/>
-        <w:jc w:val="both"/>
-        <w:rPr>
-          <w:rFonts w:ascii="Verdana" w:hAnsi="Verdana"/>
+        <w:pStyle w:val="Prrafodelista"/>
+        <w:ind w:left="0"/>
+        <w:rPr>
+          <w:rFonts w:ascii="Verdana" w:hAnsi="Verdana"/>
+          <w:b/>
           <w:color w:val="3A3A3A" w:themeColor="background2" w:themeShade="40"/>
           <w:sz w:val="20"/>
           <w:szCs w:val="20"/>
@@ -5581,7 +6605,6 @@
           <w:szCs w:val="20"/>
           <w:lang w:val="en-US"/>
         </w:rPr>
-        <w:lastRenderedPageBreak/>
         <w:drawing>
           <wp:anchor distT="0" distB="0" distL="114300" distR="114300" simplePos="0" relativeHeight="251685888" behindDoc="0" locked="0" layoutInCell="1" allowOverlap="1" wp14:anchorId="6627B6E0" wp14:editId="0A38AB25">
             <wp:simplePos x="0" y="0"/>
@@ -7463,6 +8486,119 @@
 <file path=word/numbering.xml><?xml version="1.0" encoding="utf-8"?>
 <w:numbering xmlns:wpc="http://schemas.microsoft.com/office/word/2010/wordprocessingCanvas" xmlns:cx="http://schemas.microsoft.com/office/drawing/2014/chartex" xmlns:mc="http://schemas.openxmlformats.org/markup-compatibility/2006" xmlns:o="urn:schemas-microsoft-com:office:office" xmlns:r="http://schemas.openxmlformats.org/officeDocument/2006/relationships" xmlns:m="http://schemas.openxmlformats.org/officeDocument/2006/math" xmlns:v="urn:schemas-microsoft-com:vml" xmlns:wp14="http://schemas.microsoft.com/office/word/2010/wordprocessingDrawing" xmlns:wp="http://schemas.openxmlformats.org/drawingml/2006/wordprocessingDrawing" xmlns:w10="urn:schemas-microsoft-com:office:word" xmlns:w="http://schemas.openxmlformats.org/wordprocessingml/2006/main" xmlns:w14="http://schemas.microsoft.com/office/word/2010/wordml" xmlns:w15="http://schemas.microsoft.com/office/word/2012/wordml" xmlns:w16se="http://schemas.microsoft.com/office/word/2015/wordml/symex" xmlns:wpg="http://schemas.microsoft.com/office/word/2010/wordprocessingGroup" xmlns:wpi="http://schemas.microsoft.com/office/word/2010/wordprocessingInk" xmlns:wne="http://schemas.microsoft.com/office/word/2006/wordml" xmlns:wps="http://schemas.microsoft.com/office/word/2010/wordprocessingShape" mc:Ignorable="w14 w15 w16se wp14">
   <w:abstractNum w:abstractNumId="0" w15:restartNumberingAfterBreak="0">
+    <w:nsid w:val="1EA84C6C"/>
+    <w:multiLevelType w:val="hybridMultilevel"/>
+    <w:tmpl w:val="1E3C5ABA"/>
+    <w:lvl w:ilvl="0" w:tplc="04090001">
+      <w:start w:val="1"/>
+      <w:numFmt w:val="bullet"/>
+      <w:lvlText w:val=""/>
+      <w:lvlJc w:val="left"/>
+      <w:pPr>
+        <w:ind w:left="1080" w:hanging="360"/>
+      </w:pPr>
+      <w:rPr>
+        <w:rFonts w:ascii="Symbol" w:hAnsi="Symbol" w:hint="default"/>
+      </w:rPr>
+    </w:lvl>
+    <w:lvl w:ilvl="1" w:tplc="04090003" w:tentative="1">
+      <w:start w:val="1"/>
+      <w:numFmt w:val="bullet"/>
+      <w:lvlText w:val="o"/>
+      <w:lvlJc w:val="left"/>
+      <w:pPr>
+        <w:ind w:left="1800" w:hanging="360"/>
+      </w:pPr>
+      <w:rPr>
+        <w:rFonts w:ascii="Courier New" w:hAnsi="Courier New" w:cs="Courier New" w:hint="default"/>
+      </w:rPr>
+    </w:lvl>
+    <w:lvl w:ilvl="2" w:tplc="04090005" w:tentative="1">
+      <w:start w:val="1"/>
+      <w:numFmt w:val="bullet"/>
+      <w:lvlText w:val=""/>
+      <w:lvlJc w:val="left"/>
+      <w:pPr>
+        <w:ind w:left="2520" w:hanging="360"/>
+      </w:pPr>
+      <w:rPr>
+        <w:rFonts w:ascii="Wingdings" w:hAnsi="Wingdings" w:hint="default"/>
+      </w:rPr>
+    </w:lvl>
+    <w:lvl w:ilvl="3" w:tplc="04090001" w:tentative="1">
+      <w:start w:val="1"/>
+      <w:numFmt w:val="bullet"/>
+      <w:lvlText w:val=""/>
+      <w:lvlJc w:val="left"/>
+      <w:pPr>
+        <w:ind w:left="3240" w:hanging="360"/>
+      </w:pPr>
+      <w:rPr>
+        <w:rFonts w:ascii="Symbol" w:hAnsi="Symbol" w:hint="default"/>
+      </w:rPr>
+    </w:lvl>
+    <w:lvl w:ilvl="4" w:tplc="04090003" w:tentative="1">
+      <w:start w:val="1"/>
+      <w:numFmt w:val="bullet"/>
+      <w:lvlText w:val="o"/>
+      <w:lvlJc w:val="left"/>
+      <w:pPr>
+        <w:ind w:left="3960" w:hanging="360"/>
+      </w:pPr>
+      <w:rPr>
+        <w:rFonts w:ascii="Courier New" w:hAnsi="Courier New" w:cs="Courier New" w:hint="default"/>
+      </w:rPr>
+    </w:lvl>
+    <w:lvl w:ilvl="5" w:tplc="04090005" w:tentative="1">
+      <w:start w:val="1"/>
+      <w:numFmt w:val="bullet"/>
+      <w:lvlText w:val=""/>
+      <w:lvlJc w:val="left"/>
+      <w:pPr>
+        <w:ind w:left="4680" w:hanging="360"/>
+      </w:pPr>
+      <w:rPr>
+        <w:rFonts w:ascii="Wingdings" w:hAnsi="Wingdings" w:hint="default"/>
+      </w:rPr>
+    </w:lvl>
+    <w:lvl w:ilvl="6" w:tplc="04090001" w:tentative="1">
+      <w:start w:val="1"/>
+      <w:numFmt w:val="bullet"/>
+      <w:lvlText w:val=""/>
+      <w:lvlJc w:val="left"/>
+      <w:pPr>
+        <w:ind w:left="5400" w:hanging="360"/>
+      </w:pPr>
+      <w:rPr>
+        <w:rFonts w:ascii="Symbol" w:hAnsi="Symbol" w:hint="default"/>
+      </w:rPr>
+    </w:lvl>
+    <w:lvl w:ilvl="7" w:tplc="04090003" w:tentative="1">
+      <w:start w:val="1"/>
+      <w:numFmt w:val="bullet"/>
+      <w:lvlText w:val="o"/>
+      <w:lvlJc w:val="left"/>
+      <w:pPr>
+        <w:ind w:left="6120" w:hanging="360"/>
+      </w:pPr>
+      <w:rPr>
+        <w:rFonts w:ascii="Courier New" w:hAnsi="Courier New" w:cs="Courier New" w:hint="default"/>
+      </w:rPr>
+    </w:lvl>
+    <w:lvl w:ilvl="8" w:tplc="04090005" w:tentative="1">
+      <w:start w:val="1"/>
+      <w:numFmt w:val="bullet"/>
+      <w:lvlText w:val=""/>
+      <w:lvlJc w:val="left"/>
+      <w:pPr>
+        <w:ind w:left="6840" w:hanging="360"/>
+      </w:pPr>
+      <w:rPr>
+        <w:rFonts w:ascii="Wingdings" w:hAnsi="Wingdings" w:hint="default"/>
+      </w:rPr>
+    </w:lvl>
+  </w:abstractNum>
+  <w:abstractNum w:abstractNumId="1" w15:restartNumberingAfterBreak="0">
     <w:nsid w:val="1F680BA6"/>
     <w:multiLevelType w:val="hybridMultilevel"/>
     <w:tmpl w:val="8128673A"/>
@@ -7575,7 +8711,7 @@
       </w:rPr>
     </w:lvl>
   </w:abstractNum>
-  <w:abstractNum w:abstractNumId="1" w15:restartNumberingAfterBreak="0">
+  <w:abstractNum w:abstractNumId="2" w15:restartNumberingAfterBreak="0">
     <w:nsid w:val="2CB26B6A"/>
     <w:multiLevelType w:val="hybridMultilevel"/>
     <w:tmpl w:val="2F5A1EFE"/>
@@ -7688,7 +8824,7 @@
       </w:rPr>
     </w:lvl>
   </w:abstractNum>
-  <w:abstractNum w:abstractNumId="2" w15:restartNumberingAfterBreak="0">
+  <w:abstractNum w:abstractNumId="3" w15:restartNumberingAfterBreak="0">
     <w:nsid w:val="35AD793D"/>
     <w:multiLevelType w:val="hybridMultilevel"/>
     <w:tmpl w:val="C10A1048"/>
@@ -7699,6 +8835,119 @@
       <w:lvlJc w:val="left"/>
       <w:pPr>
         <w:ind w:left="720" w:hanging="360"/>
+      </w:pPr>
+      <w:rPr>
+        <w:rFonts w:ascii="Symbol" w:hAnsi="Symbol" w:hint="default"/>
+      </w:rPr>
+    </w:lvl>
+    <w:lvl w:ilvl="1" w:tplc="04090003">
+      <w:start w:val="1"/>
+      <w:numFmt w:val="bullet"/>
+      <w:lvlText w:val="o"/>
+      <w:lvlJc w:val="left"/>
+      <w:pPr>
+        <w:ind w:left="1440" w:hanging="360"/>
+      </w:pPr>
+      <w:rPr>
+        <w:rFonts w:ascii="Courier New" w:hAnsi="Courier New" w:cs="Courier New" w:hint="default"/>
+      </w:rPr>
+    </w:lvl>
+    <w:lvl w:ilvl="2" w:tplc="04090005" w:tentative="1">
+      <w:start w:val="1"/>
+      <w:numFmt w:val="bullet"/>
+      <w:lvlText w:val=""/>
+      <w:lvlJc w:val="left"/>
+      <w:pPr>
+        <w:ind w:left="2160" w:hanging="360"/>
+      </w:pPr>
+      <w:rPr>
+        <w:rFonts w:ascii="Wingdings" w:hAnsi="Wingdings" w:hint="default"/>
+      </w:rPr>
+    </w:lvl>
+    <w:lvl w:ilvl="3" w:tplc="04090001" w:tentative="1">
+      <w:start w:val="1"/>
+      <w:numFmt w:val="bullet"/>
+      <w:lvlText w:val=""/>
+      <w:lvlJc w:val="left"/>
+      <w:pPr>
+        <w:ind w:left="2880" w:hanging="360"/>
+      </w:pPr>
+      <w:rPr>
+        <w:rFonts w:ascii="Symbol" w:hAnsi="Symbol" w:hint="default"/>
+      </w:rPr>
+    </w:lvl>
+    <w:lvl w:ilvl="4" w:tplc="04090003" w:tentative="1">
+      <w:start w:val="1"/>
+      <w:numFmt w:val="bullet"/>
+      <w:lvlText w:val="o"/>
+      <w:lvlJc w:val="left"/>
+      <w:pPr>
+        <w:ind w:left="3600" w:hanging="360"/>
+      </w:pPr>
+      <w:rPr>
+        <w:rFonts w:ascii="Courier New" w:hAnsi="Courier New" w:cs="Courier New" w:hint="default"/>
+      </w:rPr>
+    </w:lvl>
+    <w:lvl w:ilvl="5" w:tplc="04090005" w:tentative="1">
+      <w:start w:val="1"/>
+      <w:numFmt w:val="bullet"/>
+      <w:lvlText w:val=""/>
+      <w:lvlJc w:val="left"/>
+      <w:pPr>
+        <w:ind w:left="4320" w:hanging="360"/>
+      </w:pPr>
+      <w:rPr>
+        <w:rFonts w:ascii="Wingdings" w:hAnsi="Wingdings" w:hint="default"/>
+      </w:rPr>
+    </w:lvl>
+    <w:lvl w:ilvl="6" w:tplc="04090001" w:tentative="1">
+      <w:start w:val="1"/>
+      <w:numFmt w:val="bullet"/>
+      <w:lvlText w:val=""/>
+      <w:lvlJc w:val="left"/>
+      <w:pPr>
+        <w:ind w:left="5040" w:hanging="360"/>
+      </w:pPr>
+      <w:rPr>
+        <w:rFonts w:ascii="Symbol" w:hAnsi="Symbol" w:hint="default"/>
+      </w:rPr>
+    </w:lvl>
+    <w:lvl w:ilvl="7" w:tplc="04090003" w:tentative="1">
+      <w:start w:val="1"/>
+      <w:numFmt w:val="bullet"/>
+      <w:lvlText w:val="o"/>
+      <w:lvlJc w:val="left"/>
+      <w:pPr>
+        <w:ind w:left="5760" w:hanging="360"/>
+      </w:pPr>
+      <w:rPr>
+        <w:rFonts w:ascii="Courier New" w:hAnsi="Courier New" w:cs="Courier New" w:hint="default"/>
+      </w:rPr>
+    </w:lvl>
+    <w:lvl w:ilvl="8" w:tplc="04090005" w:tentative="1">
+      <w:start w:val="1"/>
+      <w:numFmt w:val="bullet"/>
+      <w:lvlText w:val=""/>
+      <w:lvlJc w:val="left"/>
+      <w:pPr>
+        <w:ind w:left="6480" w:hanging="360"/>
+      </w:pPr>
+      <w:rPr>
+        <w:rFonts w:ascii="Wingdings" w:hAnsi="Wingdings" w:hint="default"/>
+      </w:rPr>
+    </w:lvl>
+  </w:abstractNum>
+  <w:abstractNum w:abstractNumId="4" w15:restartNumberingAfterBreak="0">
+    <w:nsid w:val="381420D7"/>
+    <w:multiLevelType w:val="hybridMultilevel"/>
+    <w:tmpl w:val="06647672"/>
+    <w:lvl w:ilvl="0" w:tplc="04090001">
+      <w:start w:val="1"/>
+      <w:numFmt w:val="bullet"/>
+      <w:lvlText w:val=""/>
+      <w:lvlJc w:val="left"/>
+      <w:pPr>
+        <w:ind w:left="1080" w:hanging="360"/>
       </w:pPr>
       <w:rPr>
         <w:rFonts w:ascii="Symbol" w:hAnsi="Symbol" w:hint="default"/>
@@ -7710,7 +8959,7 @@
       <w:lvlText w:val="o"/>
       <w:lvlJc w:val="left"/>
       <w:pPr>
-        <w:ind w:left="1440" w:hanging="360"/>
+        <w:ind w:left="1800" w:hanging="360"/>
       </w:pPr>
       <w:rPr>
         <w:rFonts w:ascii="Courier New" w:hAnsi="Courier New" w:cs="Courier New" w:hint="default"/>
@@ -7722,7 +8971,7 @@
       <w:lvlText w:val=""/>
       <w:lvlJc w:val="left"/>
       <w:pPr>
-        <w:ind w:left="2160" w:hanging="360"/>
+        <w:ind w:left="2520" w:hanging="360"/>
       </w:pPr>
       <w:rPr>
         <w:rFonts w:ascii="Wingdings" w:hAnsi="Wingdings" w:hint="default"/>
@@ -7734,7 +8983,7 @@
       <w:lvlText w:val=""/>
       <w:lvlJc w:val="left"/>
       <w:pPr>
-        <w:ind w:left="2880" w:hanging="360"/>
+        <w:ind w:left="3240" w:hanging="360"/>
       </w:pPr>
       <w:rPr>
         <w:rFonts w:ascii="Symbol" w:hAnsi="Symbol" w:hint="default"/>
@@ -7746,7 +8995,7 @@
       <w:lvlText w:val="o"/>
       <w:lvlJc w:val="left"/>
       <w:pPr>
-        <w:ind w:left="3600" w:hanging="360"/>
+        <w:ind w:left="3960" w:hanging="360"/>
       </w:pPr>
       <w:rPr>
         <w:rFonts w:ascii="Courier New" w:hAnsi="Courier New" w:cs="Courier New" w:hint="default"/>
@@ -7758,7 +9007,7 @@
       <w:lvlText w:val=""/>
       <w:lvlJc w:val="left"/>
       <w:pPr>
-        <w:ind w:left="4320" w:hanging="360"/>
+        <w:ind w:left="4680" w:hanging="360"/>
       </w:pPr>
       <w:rPr>
         <w:rFonts w:ascii="Wingdings" w:hAnsi="Wingdings" w:hint="default"/>
@@ -7770,7 +9019,7 @@
       <w:lvlText w:val=""/>
       <w:lvlJc w:val="left"/>
       <w:pPr>
-        <w:ind w:left="5040" w:hanging="360"/>
+        <w:ind w:left="5400" w:hanging="360"/>
       </w:pPr>
       <w:rPr>
         <w:rFonts w:ascii="Symbol" w:hAnsi="Symbol" w:hint="default"/>
@@ -7782,7 +9031,7 @@
       <w:lvlText w:val="o"/>
       <w:lvlJc w:val="left"/>
       <w:pPr>
-        <w:ind w:left="5760" w:hanging="360"/>
+        <w:ind w:left="6120" w:hanging="360"/>
       </w:pPr>
       <w:rPr>
         <w:rFonts w:ascii="Courier New" w:hAnsi="Courier New" w:cs="Courier New" w:hint="default"/>
@@ -7794,14 +9043,14 @@
       <w:lvlText w:val=""/>
       <w:lvlJc w:val="left"/>
       <w:pPr>
-        <w:ind w:left="6480" w:hanging="360"/>
+        <w:ind w:left="6840" w:hanging="360"/>
       </w:pPr>
       <w:rPr>
         <w:rFonts w:ascii="Wingdings" w:hAnsi="Wingdings" w:hint="default"/>
       </w:rPr>
     </w:lvl>
   </w:abstractNum>
-  <w:abstractNum w:abstractNumId="3" w15:restartNumberingAfterBreak="0">
+  <w:abstractNum w:abstractNumId="5" w15:restartNumberingAfterBreak="0">
     <w:nsid w:val="4152234D"/>
     <w:multiLevelType w:val="hybridMultilevel"/>
     <w:tmpl w:val="FF285ED2"/>
@@ -7914,7 +9163,7 @@
       </w:rPr>
     </w:lvl>
   </w:abstractNum>
-  <w:abstractNum w:abstractNumId="4" w15:restartNumberingAfterBreak="0">
+  <w:abstractNum w:abstractNumId="6" w15:restartNumberingAfterBreak="0">
     <w:nsid w:val="7071754F"/>
     <w:multiLevelType w:val="hybridMultilevel"/>
     <w:tmpl w:val="6AA6BB74"/>
@@ -8028,19 +9277,25 @@
     </w:lvl>
   </w:abstractNum>
   <w:num w:numId="1">
+    <w:abstractNumId w:val="1"/>
+  </w:num>
+  <w:num w:numId="2">
+    <w:abstractNumId w:val="5"/>
+  </w:num>
+  <w:num w:numId="3">
+    <w:abstractNumId w:val="6"/>
+  </w:num>
+  <w:num w:numId="4">
+    <w:abstractNumId w:val="2"/>
+  </w:num>
+  <w:num w:numId="5">
+    <w:abstractNumId w:val="3"/>
+  </w:num>
+  <w:num w:numId="6">
     <w:abstractNumId w:val="0"/>
   </w:num>
-  <w:num w:numId="2">
-    <w:abstractNumId w:val="3"/>
-  </w:num>
-  <w:num w:numId="3">
+  <w:num w:numId="7">
     <w:abstractNumId w:val="4"/>
-  </w:num>
-  <w:num w:numId="4">
-    <w:abstractNumId w:val="1"/>
-  </w:num>
-  <w:num w:numId="5">
-    <w:abstractNumId w:val="2"/>
   </w:num>
 </w:numbering>
 </file>
@@ -8440,7 +9695,7 @@
   <w:style w:type="paragraph" w:default="1" w:styleId="Normal">
     <w:name w:val="Normal"/>
     <w:qFormat/>
-    <w:rsid w:val="000649FD"/>
+    <w:rsid w:val="00691075"/>
   </w:style>
   <w:style w:type="paragraph" w:styleId="Ttulo1">
     <w:name w:val="heading 1"/>

</xml_diff>